<commit_message>
Actualización descripción de producto y entregables, y objetivos. Diana.
</commit_message>
<xml_diff>
--- a/LAURITASOFT/1_DEFINICION/DESCRIPCION_DEL_PROYECTO.docx
+++ b/LAURITASOFT/1_DEFINICION/DESCRIPCION_DEL_PROYECTO.docx
@@ -81,6 +81,7 @@
     <w:p>
       <w:pPr>
         <w:pStyle w:val="Ttulo1"/>
+        <w:spacing w:after="120"/>
       </w:pPr>
       <w:r>
         <w:t>2</w:t>
@@ -90,11 +91,523 @@
         <w:t>Descripción del producto y entregable</w:t>
       </w:r>
     </w:p>
+    <w:p>
+      <w:pPr>
+        <w:pStyle w:val="Ttulo2"/>
+        <w:spacing w:after="120"/>
+      </w:pPr>
+      <w:r>
+        <w:t>2.1</w:t>
+      </w:r>
+      <w:r>
+        <w:tab/>
+        <w:t>Producto</w:t>
+      </w:r>
+    </w:p>
+    <w:p>
+      <w:pPr>
+        <w:jc w:val="both"/>
+        <w:rPr>
+          <w:rFonts w:ascii="Arial" w:hAnsi="Arial" w:cs="Arial"/>
+          <w:lang w:val="es-ES"/>
+        </w:rPr>
+      </w:pPr>
+      <w:r>
+        <w:rPr>
+          <w:rFonts w:ascii="Arial" w:hAnsi="Arial" w:cs="Arial"/>
+          <w:lang w:val="es-ES"/>
+        </w:rPr>
+        <w:t>El producto a entregar será una aplicación</w:t>
+      </w:r>
+      <w:r>
+        <w:rPr>
+          <w:rFonts w:ascii="Arial" w:hAnsi="Arial" w:cs="Arial"/>
+          <w:lang w:val="es-ES"/>
+        </w:rPr>
+        <w:t xml:space="preserve"> de escritorio desarrollada en </w:t>
+      </w:r>
+      <w:proofErr w:type="spellStart"/>
+      <w:r>
+        <w:rPr>
+          <w:rFonts w:ascii="Arial" w:hAnsi="Arial" w:cs="Arial"/>
+          <w:lang w:val="es-ES"/>
+        </w:rPr>
+        <w:t>J</w:t>
+      </w:r>
+      <w:r>
+        <w:rPr>
+          <w:rFonts w:ascii="Arial" w:hAnsi="Arial" w:cs="Arial"/>
+          <w:lang w:val="es-ES"/>
+        </w:rPr>
+        <w:t>ava</w:t>
+      </w:r>
+      <w:r>
+        <w:rPr>
+          <w:rFonts w:ascii="Arial" w:hAnsi="Arial" w:cs="Arial"/>
+          <w:lang w:val="es-ES"/>
+        </w:rPr>
+        <w:t>FX</w:t>
+      </w:r>
+      <w:proofErr w:type="spellEnd"/>
+      <w:r>
+        <w:rPr>
+          <w:rFonts w:ascii="Arial" w:hAnsi="Arial" w:cs="Arial"/>
+          <w:lang w:val="es-ES"/>
+        </w:rPr>
+        <w:t xml:space="preserve"> para la P</w:t>
+      </w:r>
+      <w:r>
+        <w:rPr>
+          <w:rFonts w:ascii="Arial" w:hAnsi="Arial" w:cs="Arial"/>
+          <w:lang w:val="es-ES"/>
+        </w:rPr>
+        <w:t xml:space="preserve">astelería </w:t>
+      </w:r>
+      <w:r>
+        <w:rPr>
+          <w:rFonts w:ascii="Arial" w:hAnsi="Arial" w:cs="Arial"/>
+          <w:lang w:val="es-ES"/>
+        </w:rPr>
+        <w:t>“</w:t>
+      </w:r>
+      <w:r>
+        <w:rPr>
+          <w:rFonts w:ascii="Arial" w:hAnsi="Arial" w:cs="Arial"/>
+          <w:lang w:val="es-ES"/>
+        </w:rPr>
+        <w:t>Laurita</w:t>
+      </w:r>
+      <w:r>
+        <w:rPr>
+          <w:rFonts w:ascii="Arial" w:hAnsi="Arial" w:cs="Arial"/>
+          <w:lang w:val="es-ES"/>
+        </w:rPr>
+        <w:t>”</w:t>
+      </w:r>
+      <w:r>
+        <w:rPr>
+          <w:rFonts w:ascii="Arial" w:hAnsi="Arial" w:cs="Arial"/>
+          <w:lang w:val="es-ES"/>
+        </w:rPr>
+        <w:t>, la cual contendrá módulos que ayudaran a tener una mejor administración del establecimiento</w:t>
+      </w:r>
+      <w:r>
+        <w:rPr>
+          <w:rFonts w:ascii="Arial" w:hAnsi="Arial" w:cs="Arial"/>
+          <w:lang w:val="es-ES"/>
+        </w:rPr>
+        <w:t>,</w:t>
+      </w:r>
+      <w:r>
+        <w:rPr>
+          <w:rFonts w:ascii="Arial" w:hAnsi="Arial" w:cs="Arial"/>
+          <w:lang w:val="es-ES"/>
+        </w:rPr>
+        <w:t xml:space="preserve"> así como mejorar los procesos que se desarrollan en el mismo.</w:t>
+      </w:r>
+    </w:p>
+    <w:p>
+      <w:pPr>
+        <w:jc w:val="both"/>
+        <w:rPr>
+          <w:rFonts w:ascii="Arial" w:hAnsi="Arial" w:cs="Arial"/>
+          <w:lang w:val="es-ES"/>
+        </w:rPr>
+      </w:pPr>
+      <w:r>
+        <w:rPr>
+          <w:rFonts w:ascii="Arial" w:hAnsi="Arial" w:cs="Arial"/>
+          <w:lang w:val="es-ES"/>
+        </w:rPr>
+        <w:t xml:space="preserve">Módulos: </w:t>
+      </w:r>
+    </w:p>
+    <w:p>
+      <w:pPr>
+        <w:pStyle w:val="Prrafodelista"/>
+        <w:numPr>
+          <w:ilvl w:val="0"/>
+          <w:numId w:val="4"/>
+        </w:numPr>
+        <w:jc w:val="both"/>
+        <w:rPr>
+          <w:rFonts w:ascii="Arial" w:hAnsi="Arial" w:cs="Arial"/>
+        </w:rPr>
+      </w:pPr>
+      <w:r>
+        <w:rPr>
+          <w:rFonts w:ascii="Arial" w:hAnsi="Arial" w:cs="Arial"/>
+        </w:rPr>
+        <w:t>Productos: Aquí se tendrá un inventario de los productos existentes.</w:t>
+      </w:r>
+    </w:p>
+    <w:p>
+      <w:pPr>
+        <w:pStyle w:val="Prrafodelista"/>
+        <w:numPr>
+          <w:ilvl w:val="0"/>
+          <w:numId w:val="4"/>
+        </w:numPr>
+        <w:jc w:val="both"/>
+        <w:rPr>
+          <w:rFonts w:ascii="Arial" w:hAnsi="Arial" w:cs="Arial"/>
+        </w:rPr>
+      </w:pPr>
+      <w:r>
+        <w:rPr>
+          <w:rFonts w:ascii="Arial" w:hAnsi="Arial" w:cs="Arial"/>
+        </w:rPr>
+        <w:t>Clientes</w:t>
+      </w:r>
+      <w:r>
+        <w:rPr>
+          <w:rFonts w:ascii="Arial" w:hAnsi="Arial" w:cs="Arial"/>
+        </w:rPr>
+        <w:t xml:space="preserve">: Este módulo contendrá la cartera de clientes de la pastelería, además de que si el usuario inicia sesión como administrador, le aparecerán opciones para agregar, modificar y/o eliminar clientes. </w:t>
+      </w:r>
+    </w:p>
+    <w:p>
+      <w:pPr>
+        <w:pStyle w:val="Prrafodelista"/>
+        <w:numPr>
+          <w:ilvl w:val="0"/>
+          <w:numId w:val="4"/>
+        </w:numPr>
+        <w:jc w:val="both"/>
+        <w:rPr>
+          <w:rFonts w:ascii="Arial" w:hAnsi="Arial" w:cs="Arial"/>
+        </w:rPr>
+      </w:pPr>
+      <w:r>
+        <w:rPr>
+          <w:rFonts w:ascii="Arial" w:hAnsi="Arial" w:cs="Arial"/>
+        </w:rPr>
+        <w:t>Ventas</w:t>
+      </w:r>
+      <w:r>
+        <w:rPr>
+          <w:rFonts w:ascii="Arial" w:hAnsi="Arial" w:cs="Arial"/>
+        </w:rPr>
+        <w:t>: Se llevará el control de cada venta, este módulo interactuará con “Productos”, ya que cada producto vendido se tiene que ir descontando del inventario. También interactuará con “Promociones” ya que tendrá la opción de elegir entre las promociones existentes.</w:t>
+      </w:r>
+    </w:p>
+    <w:p>
+      <w:pPr>
+        <w:pStyle w:val="Prrafodelista"/>
+        <w:numPr>
+          <w:ilvl w:val="0"/>
+          <w:numId w:val="4"/>
+        </w:numPr>
+        <w:jc w:val="both"/>
+        <w:rPr>
+          <w:rFonts w:ascii="Arial" w:hAnsi="Arial" w:cs="Arial"/>
+        </w:rPr>
+      </w:pPr>
+      <w:r>
+        <w:rPr>
+          <w:rFonts w:ascii="Arial" w:hAnsi="Arial" w:cs="Arial"/>
+        </w:rPr>
+        <w:t>Promociones: Aquí aparecerán las promociones vigentes con las que cuente la pastelería, las cuales serán identificadas con un código asignado por el administrador. Los usuarios que inicien sesión como administrador, podrán agregar, editar y/o eliminar promociones.</w:t>
+      </w:r>
+    </w:p>
+    <w:p>
+      <w:pPr>
+        <w:pStyle w:val="Prrafodelista"/>
+        <w:numPr>
+          <w:ilvl w:val="0"/>
+          <w:numId w:val="4"/>
+        </w:numPr>
+        <w:jc w:val="both"/>
+        <w:rPr>
+          <w:rFonts w:ascii="Arial" w:hAnsi="Arial" w:cs="Arial"/>
+        </w:rPr>
+      </w:pPr>
+      <w:r>
+        <w:rPr>
+          <w:rFonts w:ascii="Arial" w:hAnsi="Arial" w:cs="Arial"/>
+        </w:rPr>
+        <w:t>Generar reportes: Este módulo sólo estará disponible para l</w:t>
+      </w:r>
+      <w:r>
+        <w:rPr>
+          <w:rFonts w:ascii="Arial" w:hAnsi="Arial" w:cs="Arial"/>
+        </w:rPr>
+        <w:t>os usuarios que inicien sesión como administrador</w:t>
+      </w:r>
+      <w:r>
+        <w:rPr>
+          <w:rFonts w:ascii="Arial" w:hAnsi="Arial" w:cs="Arial"/>
+        </w:rPr>
+        <w:t>, en él podrán generar un reporte de ventas realizadas, los cuales contendrán el monto de la transacción, el producto vendido, la hora en la que se realizó la venta y el usuario que la realizó.</w:t>
+      </w:r>
+    </w:p>
+    <w:p>
+      <w:pPr>
+        <w:jc w:val="both"/>
+        <w:rPr>
+          <w:rFonts w:ascii="Arial" w:hAnsi="Arial" w:cs="Arial"/>
+        </w:rPr>
+      </w:pPr>
+    </w:p>
+    <w:p>
+      <w:pPr>
+        <w:rPr>
+          <w:rFonts w:ascii="Arial" w:hAnsi="Arial" w:cs="Arial"/>
+          <w:lang w:val="es-ES"/>
+        </w:rPr>
+      </w:pPr>
+      <w:r>
+        <w:rPr>
+          <w:rFonts w:ascii="Arial" w:hAnsi="Arial" w:cs="Arial"/>
+          <w:lang w:val="es-ES"/>
+        </w:rPr>
+        <w:t>Las principales necesida</w:t>
+      </w:r>
+      <w:r>
+        <w:rPr>
+          <w:rFonts w:ascii="Arial" w:hAnsi="Arial" w:cs="Arial"/>
+          <w:lang w:val="es-ES"/>
+        </w:rPr>
+        <w:t xml:space="preserve">des que atenderá la aplicación </w:t>
+      </w:r>
+      <w:r>
+        <w:rPr>
+          <w:rFonts w:ascii="Arial" w:hAnsi="Arial" w:cs="Arial"/>
+          <w:lang w:val="es-ES"/>
+        </w:rPr>
+        <w:t>son:</w:t>
+      </w:r>
+    </w:p>
+    <w:p>
+      <w:pPr>
+        <w:pStyle w:val="Prrafodelista"/>
+        <w:numPr>
+          <w:ilvl w:val="0"/>
+          <w:numId w:val="5"/>
+        </w:numPr>
+        <w:rPr>
+          <w:rFonts w:ascii="Arial" w:hAnsi="Arial" w:cs="Arial"/>
+          <w:lang w:val="es-ES"/>
+        </w:rPr>
+      </w:pPr>
+      <w:r>
+        <w:rPr>
+          <w:rFonts w:ascii="Arial" w:hAnsi="Arial" w:cs="Arial"/>
+          <w:lang w:val="es-ES"/>
+        </w:rPr>
+        <w:lastRenderedPageBreak/>
+        <w:t>Tener conocimiento de los productos disponibles para la venta.</w:t>
+      </w:r>
+    </w:p>
+    <w:p>
+      <w:pPr>
+        <w:pStyle w:val="Prrafodelista"/>
+        <w:numPr>
+          <w:ilvl w:val="0"/>
+          <w:numId w:val="5"/>
+        </w:numPr>
+        <w:rPr>
+          <w:rFonts w:ascii="Arial" w:hAnsi="Arial" w:cs="Arial"/>
+          <w:lang w:val="es-ES"/>
+        </w:rPr>
+      </w:pPr>
+      <w:r>
+        <w:rPr>
+          <w:rFonts w:ascii="Arial" w:hAnsi="Arial" w:cs="Arial"/>
+          <w:lang w:val="es-ES"/>
+        </w:rPr>
+        <w:t>Tener un control de ventas diarias.</w:t>
+      </w:r>
+    </w:p>
+    <w:p>
+      <w:pPr>
+        <w:pStyle w:val="Prrafodelista"/>
+        <w:numPr>
+          <w:ilvl w:val="0"/>
+          <w:numId w:val="5"/>
+        </w:numPr>
+        <w:rPr>
+          <w:rFonts w:ascii="Arial" w:hAnsi="Arial" w:cs="Arial"/>
+          <w:lang w:val="es-ES"/>
+        </w:rPr>
+      </w:pPr>
+      <w:r>
+        <w:rPr>
+          <w:rFonts w:ascii="Arial" w:hAnsi="Arial" w:cs="Arial"/>
+          <w:lang w:val="es-ES"/>
+        </w:rPr>
+        <w:t>Tener conocimiento de que ventas realiza cada usuario (empleado).</w:t>
+      </w:r>
+    </w:p>
+    <w:p>
+      <w:pPr>
+        <w:pStyle w:val="Prrafodelista"/>
+        <w:numPr>
+          <w:ilvl w:val="0"/>
+          <w:numId w:val="5"/>
+        </w:numPr>
+        <w:rPr>
+          <w:rFonts w:ascii="Arial" w:hAnsi="Arial" w:cs="Arial"/>
+          <w:lang w:val="es-ES"/>
+        </w:rPr>
+      </w:pPr>
+      <w:r>
+        <w:rPr>
+          <w:rFonts w:ascii="Arial" w:hAnsi="Arial" w:cs="Arial"/>
+          <w:lang w:val="es-ES"/>
+        </w:rPr>
+        <w:t>Tener un control de promociones en la pastelería.</w:t>
+      </w:r>
+    </w:p>
+    <w:p>
+      <w:pPr>
+        <w:pStyle w:val="Prrafodelista"/>
+        <w:numPr>
+          <w:ilvl w:val="0"/>
+          <w:numId w:val="5"/>
+        </w:numPr>
+        <w:rPr>
+          <w:rFonts w:ascii="Arial" w:hAnsi="Arial" w:cs="Arial"/>
+          <w:lang w:val="es-ES"/>
+        </w:rPr>
+      </w:pPr>
+      <w:r>
+        <w:rPr>
+          <w:rFonts w:ascii="Arial" w:hAnsi="Arial" w:cs="Arial"/>
+          <w:lang w:val="es-ES"/>
+        </w:rPr>
+        <w:t>Tener una cartera de clientes organizada.</w:t>
+      </w:r>
+    </w:p>
+    <w:p>
+      <w:pPr>
+        <w:rPr>
+          <w:rFonts w:ascii="Arial" w:hAnsi="Arial" w:cs="Arial"/>
+          <w:lang w:val="es-ES"/>
+        </w:rPr>
+      </w:pPr>
+    </w:p>
+    <w:p>
+      <w:pPr>
+        <w:pStyle w:val="Ttulo2"/>
+        <w:rPr>
+          <w:lang w:val="es-ES"/>
+        </w:rPr>
+      </w:pPr>
+      <w:r>
+        <w:rPr>
+          <w:lang w:val="es-ES"/>
+        </w:rPr>
+        <w:t>2.2</w:t>
+      </w:r>
+      <w:r>
+        <w:rPr>
+          <w:lang w:val="es-ES"/>
+        </w:rPr>
+        <w:tab/>
+        <w:t>Entregable</w:t>
+      </w:r>
+    </w:p>
+    <w:p>
+      <w:pPr>
+        <w:pStyle w:val="Prrafodelista"/>
+        <w:numPr>
+          <w:ilvl w:val="0"/>
+          <w:numId w:val="6"/>
+        </w:numPr>
+        <w:rPr>
+          <w:rFonts w:ascii="Arial" w:hAnsi="Arial" w:cs="Arial"/>
+          <w:lang w:val="es-ES"/>
+        </w:rPr>
+      </w:pPr>
+      <w:r>
+        <w:rPr>
+          <w:rFonts w:ascii="Arial" w:hAnsi="Arial" w:cs="Arial"/>
+          <w:lang w:val="es-ES"/>
+        </w:rPr>
+        <w:t>El ejecutable de la aplicación de escritorio.</w:t>
+      </w:r>
+    </w:p>
+    <w:p>
+      <w:pPr>
+        <w:pStyle w:val="Prrafodelista"/>
+        <w:numPr>
+          <w:ilvl w:val="0"/>
+          <w:numId w:val="6"/>
+        </w:numPr>
+        <w:rPr>
+          <w:rFonts w:ascii="Arial" w:hAnsi="Arial" w:cs="Arial"/>
+          <w:lang w:val="es-ES"/>
+        </w:rPr>
+      </w:pPr>
+      <w:r>
+        <w:rPr>
+          <w:rFonts w:ascii="Arial" w:hAnsi="Arial" w:cs="Arial"/>
+          <w:lang w:val="es-ES"/>
+        </w:rPr>
+        <w:t>Un manual de instalación.</w:t>
+      </w:r>
+    </w:p>
+    <w:p>
+      <w:pPr>
+        <w:pStyle w:val="Prrafodelista"/>
+        <w:numPr>
+          <w:ilvl w:val="0"/>
+          <w:numId w:val="6"/>
+        </w:numPr>
+        <w:rPr>
+          <w:rFonts w:ascii="Arial" w:hAnsi="Arial" w:cs="Arial"/>
+          <w:lang w:val="es-ES"/>
+        </w:rPr>
+      </w:pPr>
+      <w:r>
+        <w:rPr>
+          <w:rFonts w:ascii="Arial" w:hAnsi="Arial" w:cs="Arial"/>
+          <w:lang w:val="es-ES"/>
+        </w:rPr>
+        <w:t>Un manual de usuario.</w:t>
+      </w:r>
+    </w:p>
+    <w:p>
+      <w:pPr>
+        <w:pStyle w:val="Prrafodelista"/>
+        <w:numPr>
+          <w:ilvl w:val="0"/>
+          <w:numId w:val="6"/>
+        </w:numPr>
+        <w:rPr>
+          <w:rFonts w:ascii="Arial" w:hAnsi="Arial" w:cs="Arial"/>
+          <w:lang w:val="es-ES"/>
+        </w:rPr>
+      </w:pPr>
+      <w:r>
+        <w:rPr>
+          <w:rFonts w:ascii="Arial" w:hAnsi="Arial" w:cs="Arial"/>
+          <w:lang w:val="es-ES"/>
+        </w:rPr>
+        <w:t xml:space="preserve">Un </w:t>
+      </w:r>
+      <w:r>
+        <w:rPr>
+          <w:rFonts w:ascii="Arial" w:hAnsi="Arial" w:cs="Arial"/>
+          <w:lang w:val="es-ES"/>
+        </w:rPr>
+        <w:t>m</w:t>
+      </w:r>
+      <w:r>
+        <w:rPr>
+          <w:rFonts w:ascii="Arial" w:hAnsi="Arial" w:cs="Arial"/>
+          <w:lang w:val="es-ES"/>
+        </w:rPr>
+        <w:t>anual técnico.</w:t>
+      </w:r>
+    </w:p>
     <w:p/>
     <w:p>
       <w:pPr>
         <w:pStyle w:val="Ttulo1"/>
       </w:pPr>
+      <w:bookmarkStart w:id="0" w:name="_GoBack"/>
       <w:r>
         <w:t>3</w:t>
       </w:r>
@@ -106,6 +619,7 @@
     <w:p>
       <w:pPr>
         <w:pStyle w:val="Ttulo2"/>
+        <w:spacing w:after="120"/>
       </w:pPr>
       <w:r>
         <w:t>3.1</w:t>
@@ -117,7 +631,23 @@
     </w:p>
     <w:p>
       <w:pPr>
+        <w:rPr>
+          <w:rFonts w:ascii="Arial" w:hAnsi="Arial" w:cs="Arial"/>
+          <w:lang w:val="es-ES"/>
+        </w:rPr>
+      </w:pPr>
+      <w:r>
+        <w:rPr>
+          <w:rFonts w:ascii="Arial" w:hAnsi="Arial" w:cs="Arial"/>
+          <w:lang w:val="es-ES"/>
+        </w:rPr>
+        <w:t>Desarrollar una aplicación de escritorio que cuente con las funciones de administración y gestión de productos y procesos realizados en un establecimiento que a su vez sirve  para proporcionar información necesaria acerca de cada producto y proceso que se realice. La aplicación contara con un diseño atractivo e intuitivo para el usuario</w:t>
+      </w:r>
+    </w:p>
+    <w:p>
+      <w:pPr>
         <w:pStyle w:val="Ttulo2"/>
+        <w:spacing w:after="120"/>
       </w:pPr>
       <w:r>
         <w:t>3.2</w:t>
@@ -127,10 +657,230 @@
         <w:t>Específicos</w:t>
       </w:r>
     </w:p>
-    <w:p/>
+    <w:p>
+      <w:pPr>
+        <w:pStyle w:val="Prrafodelista"/>
+        <w:numPr>
+          <w:ilvl w:val="0"/>
+          <w:numId w:val="3"/>
+        </w:numPr>
+        <w:rPr>
+          <w:rFonts w:ascii="Arial" w:hAnsi="Arial" w:cs="Arial"/>
+          <w:lang w:val="es-ES"/>
+        </w:rPr>
+      </w:pPr>
+      <w:r>
+        <w:rPr>
+          <w:rFonts w:ascii="Arial" w:hAnsi="Arial" w:cs="Arial"/>
+          <w:lang w:val="es-ES"/>
+        </w:rPr>
+        <w:t xml:space="preserve">Recolectar y analizar los requerimientos para el desarrollo de la aplicación de escritorio.  </w:t>
+      </w:r>
+    </w:p>
+    <w:p>
+      <w:pPr>
+        <w:pStyle w:val="Prrafodelista"/>
+        <w:numPr>
+          <w:ilvl w:val="0"/>
+          <w:numId w:val="3"/>
+        </w:numPr>
+        <w:rPr>
+          <w:rFonts w:ascii="Arial" w:hAnsi="Arial" w:cs="Arial"/>
+          <w:lang w:val="es-ES"/>
+        </w:rPr>
+      </w:pPr>
+      <w:r>
+        <w:rPr>
+          <w:rFonts w:ascii="Arial" w:hAnsi="Arial" w:cs="Arial"/>
+          <w:lang w:val="es-ES"/>
+        </w:rPr>
+        <w:t xml:space="preserve">Seleccionar las herramientas de implementación de las cuales se harán uso.   </w:t>
+      </w:r>
+    </w:p>
+    <w:p>
+      <w:pPr>
+        <w:pStyle w:val="Prrafodelista"/>
+        <w:numPr>
+          <w:ilvl w:val="0"/>
+          <w:numId w:val="3"/>
+        </w:numPr>
+        <w:rPr>
+          <w:rFonts w:ascii="Arial" w:hAnsi="Arial" w:cs="Arial"/>
+          <w:lang w:val="es-ES"/>
+        </w:rPr>
+      </w:pPr>
+      <w:r>
+        <w:rPr>
+          <w:rFonts w:ascii="Arial" w:hAnsi="Arial" w:cs="Arial"/>
+          <w:lang w:val="es-ES"/>
+        </w:rPr>
+        <w:t xml:space="preserve">Definir los actores y procesos involucrados dentro de la funcionalidad de la empresa.  </w:t>
+      </w:r>
+    </w:p>
+    <w:p>
+      <w:pPr>
+        <w:pStyle w:val="Prrafodelista"/>
+        <w:numPr>
+          <w:ilvl w:val="0"/>
+          <w:numId w:val="3"/>
+        </w:numPr>
+        <w:rPr>
+          <w:rFonts w:ascii="Arial" w:hAnsi="Arial" w:cs="Arial"/>
+          <w:lang w:val="es-ES"/>
+        </w:rPr>
+      </w:pPr>
+      <w:r>
+        <w:rPr>
+          <w:rFonts w:ascii="Arial" w:hAnsi="Arial" w:cs="Arial"/>
+          <w:lang w:val="es-ES"/>
+        </w:rPr>
+        <w:t xml:space="preserve">Diseñar el diagrama de casos de uso en base a la información recolectada.  </w:t>
+      </w:r>
+    </w:p>
+    <w:p>
+      <w:pPr>
+        <w:pStyle w:val="Prrafodelista"/>
+        <w:numPr>
+          <w:ilvl w:val="0"/>
+          <w:numId w:val="3"/>
+        </w:numPr>
+        <w:rPr>
+          <w:rFonts w:ascii="Arial" w:hAnsi="Arial" w:cs="Arial"/>
+          <w:lang w:val="es-ES"/>
+        </w:rPr>
+      </w:pPr>
+      <w:r>
+        <w:rPr>
+          <w:rFonts w:ascii="Arial" w:hAnsi="Arial" w:cs="Arial"/>
+          <w:lang w:val="es-ES"/>
+        </w:rPr>
+        <w:t xml:space="preserve">Realizar el modelo de clases.   </w:t>
+      </w:r>
+    </w:p>
+    <w:p>
+      <w:pPr>
+        <w:pStyle w:val="Prrafodelista"/>
+        <w:numPr>
+          <w:ilvl w:val="0"/>
+          <w:numId w:val="3"/>
+        </w:numPr>
+        <w:rPr>
+          <w:rFonts w:ascii="Arial" w:hAnsi="Arial" w:cs="Arial"/>
+          <w:lang w:val="es-ES"/>
+        </w:rPr>
+      </w:pPr>
+      <w:r>
+        <w:rPr>
+          <w:rFonts w:ascii="Arial" w:hAnsi="Arial" w:cs="Arial"/>
+          <w:lang w:val="es-ES"/>
+        </w:rPr>
+        <w:t xml:space="preserve">Diseñar el modelo E-R, Relacional y script de la base de datos.   </w:t>
+      </w:r>
+    </w:p>
+    <w:p>
+      <w:pPr>
+        <w:pStyle w:val="Prrafodelista"/>
+        <w:numPr>
+          <w:ilvl w:val="0"/>
+          <w:numId w:val="3"/>
+        </w:numPr>
+        <w:rPr>
+          <w:rFonts w:ascii="Arial" w:hAnsi="Arial" w:cs="Arial"/>
+          <w:lang w:val="es-ES"/>
+        </w:rPr>
+      </w:pPr>
+      <w:r>
+        <w:rPr>
+          <w:rFonts w:ascii="Arial" w:hAnsi="Arial" w:cs="Arial"/>
+          <w:lang w:val="es-ES"/>
+        </w:rPr>
+        <w:t xml:space="preserve">Crear la base de datos que posteriormente se conectara a la aplicación.   </w:t>
+      </w:r>
+    </w:p>
+    <w:p>
+      <w:pPr>
+        <w:pStyle w:val="Prrafodelista"/>
+        <w:numPr>
+          <w:ilvl w:val="0"/>
+          <w:numId w:val="3"/>
+        </w:numPr>
+        <w:rPr>
+          <w:rFonts w:ascii="Arial" w:hAnsi="Arial" w:cs="Arial"/>
+          <w:lang w:val="es-ES"/>
+        </w:rPr>
+      </w:pPr>
+      <w:r>
+        <w:rPr>
+          <w:rFonts w:ascii="Arial" w:hAnsi="Arial" w:cs="Arial"/>
+          <w:lang w:val="es-ES"/>
+        </w:rPr>
+        <w:t xml:space="preserve">Diseñar el prototipo de la aplicación  en base al análisis de los requerimientos.   </w:t>
+      </w:r>
+    </w:p>
+    <w:p>
+      <w:pPr>
+        <w:pStyle w:val="Prrafodelista"/>
+        <w:numPr>
+          <w:ilvl w:val="0"/>
+          <w:numId w:val="3"/>
+        </w:numPr>
+        <w:rPr>
+          <w:rFonts w:ascii="Arial" w:hAnsi="Arial" w:cs="Arial"/>
+          <w:lang w:val="es-ES"/>
+        </w:rPr>
+      </w:pPr>
+      <w:r>
+        <w:rPr>
+          <w:rFonts w:ascii="Arial" w:hAnsi="Arial" w:cs="Arial"/>
+          <w:lang w:val="es-ES"/>
+        </w:rPr>
+        <w:t xml:space="preserve">Desarrollar la aplicación (con el lenguaje de programación seleccionado).    </w:t>
+      </w:r>
+    </w:p>
+    <w:p>
+      <w:pPr>
+        <w:pStyle w:val="Prrafodelista"/>
+        <w:numPr>
+          <w:ilvl w:val="0"/>
+          <w:numId w:val="3"/>
+        </w:numPr>
+        <w:rPr>
+          <w:rFonts w:ascii="Arial" w:hAnsi="Arial" w:cs="Arial"/>
+          <w:lang w:val="es-ES"/>
+        </w:rPr>
+      </w:pPr>
+      <w:r>
+        <w:rPr>
+          <w:rFonts w:ascii="Arial" w:hAnsi="Arial" w:cs="Arial"/>
+          <w:lang w:val="es-ES"/>
+        </w:rPr>
+        <w:t xml:space="preserve">Realizar la conexión entre la base de datos y la aplicación.  </w:t>
+      </w:r>
+    </w:p>
+    <w:p>
+      <w:pPr>
+        <w:pStyle w:val="Prrafodelista"/>
+        <w:numPr>
+          <w:ilvl w:val="0"/>
+          <w:numId w:val="3"/>
+        </w:numPr>
+        <w:rPr>
+          <w:rFonts w:ascii="Arial" w:hAnsi="Arial" w:cs="Arial"/>
+          <w:lang w:val="es-ES"/>
+        </w:rPr>
+      </w:pPr>
+      <w:r>
+        <w:rPr>
+          <w:rFonts w:ascii="Arial" w:hAnsi="Arial" w:cs="Arial"/>
+          <w:lang w:val="es-ES"/>
+        </w:rPr>
+        <w:t xml:space="preserve">Implementación y prueba de la aplicación.  </w:t>
+      </w:r>
+    </w:p>
     <w:p>
       <w:pPr>
         <w:pStyle w:val="Ttulo1"/>
+        <w:spacing w:after="120"/>
       </w:pPr>
       <w:r>
         <w:t>4</w:t>
@@ -142,9 +892,22 @@
     </w:p>
     <w:p>
       <w:pPr>
+        <w:jc w:val="both"/>
+      </w:pPr>
+      <w:r>
+        <w:rPr>
+          <w:rFonts w:ascii="Arial" w:hAnsi="Arial" w:cs="Arial"/>
+        </w:rPr>
+        <w:t>Debido a la demanda que ha tenido la pastelería Laurita en los últimos meses,  se optó por desarrollarle una aplicación de escritorio la cual ayude con el rendimiento laboral de manera más eficiente y dinámica a la hora de saber productos en existencia, productos vendidos  y precios, dicha aplicación también ayudara a su empleada a agilizar los procesos de venta en la pastelería  para brindar un mejor servicio a los clientes.</w:t>
+      </w:r>
+    </w:p>
+    <w:bookmarkEnd w:id="0"/>
+    <w:p>
+      <w:pPr>
         <w:pStyle w:val="Ttulo1"/>
       </w:pPr>
       <w:r>
+        <w:lastRenderedPageBreak/>
         <w:t>5</w:t>
       </w:r>
       <w:r>
@@ -417,8 +1180,6 @@
         </w:rPr>
         <w:t>32 bits (x86) o 64 bits (x64) a 1 gigahercio (GHz) o más.</w:t>
       </w:r>
-      <w:bookmarkStart w:id="0" w:name="_GoBack"/>
-      <w:bookmarkEnd w:id="0"/>
     </w:p>
     <w:p>
       <w:pPr>
@@ -437,7 +1198,6 @@
         <w:rPr>
           <w:rFonts w:ascii="Arial" w:hAnsi="Arial" w:cs="Arial"/>
         </w:rPr>
-        <w:lastRenderedPageBreak/>
         <w:t>Memoria</w:t>
       </w:r>
       <w:r>
@@ -564,6 +1324,119 @@
 <file path=word/numbering.xml><?xml version="1.0" encoding="utf-8"?>
 <w:numbering xmlns:wpc="http://schemas.microsoft.com/office/word/2010/wordprocessingCanvas" xmlns:mc="http://schemas.openxmlformats.org/markup-compatibility/2006" xmlns:o="urn:schemas-microsoft-com:office:office" xmlns:r="http://schemas.openxmlformats.org/officeDocument/2006/relationships" xmlns:m="http://schemas.openxmlformats.org/officeDocument/2006/math" xmlns:v="urn:schemas-microsoft-com:vml" xmlns:wp14="http://schemas.microsoft.com/office/word/2010/wordprocessingDrawing" xmlns:wp="http://schemas.openxmlformats.org/drawingml/2006/wordprocessingDrawing" xmlns:w10="urn:schemas-microsoft-com:office:word" xmlns:w="http://schemas.openxmlformats.org/wordprocessingml/2006/main" xmlns:w14="http://schemas.microsoft.com/office/word/2010/wordml" xmlns:w15="http://schemas.microsoft.com/office/word/2012/wordml" xmlns:wpg="http://schemas.microsoft.com/office/word/2010/wordprocessingGroup" xmlns:wpi="http://schemas.microsoft.com/office/word/2010/wordprocessingInk" xmlns:wne="http://schemas.microsoft.com/office/word/2006/wordml" xmlns:wps="http://schemas.microsoft.com/office/word/2010/wordprocessingShape" mc:Ignorable="w14 w15 wp14">
   <w:abstractNum w:abstractNumId="0">
+    <w:nsid w:val="1B1706FF"/>
+    <w:multiLevelType w:val="hybridMultilevel"/>
+    <w:tmpl w:val="091E3736"/>
+    <w:lvl w:ilvl="0" w:tplc="080A0001">
+      <w:start w:val="1"/>
+      <w:numFmt w:val="bullet"/>
+      <w:lvlText w:val=""/>
+      <w:lvlJc w:val="left"/>
+      <w:pPr>
+        <w:ind w:left="720" w:hanging="360"/>
+      </w:pPr>
+      <w:rPr>
+        <w:rFonts w:ascii="Symbol" w:hAnsi="Symbol" w:hint="default"/>
+      </w:rPr>
+    </w:lvl>
+    <w:lvl w:ilvl="1" w:tplc="080A0003" w:tentative="1">
+      <w:start w:val="1"/>
+      <w:numFmt w:val="bullet"/>
+      <w:lvlText w:val="o"/>
+      <w:lvlJc w:val="left"/>
+      <w:pPr>
+        <w:ind w:left="1440" w:hanging="360"/>
+      </w:pPr>
+      <w:rPr>
+        <w:rFonts w:ascii="Courier New" w:hAnsi="Courier New" w:cs="Courier New" w:hint="default"/>
+      </w:rPr>
+    </w:lvl>
+    <w:lvl w:ilvl="2" w:tplc="080A0005" w:tentative="1">
+      <w:start w:val="1"/>
+      <w:numFmt w:val="bullet"/>
+      <w:lvlText w:val=""/>
+      <w:lvlJc w:val="left"/>
+      <w:pPr>
+        <w:ind w:left="2160" w:hanging="360"/>
+      </w:pPr>
+      <w:rPr>
+        <w:rFonts w:ascii="Wingdings" w:hAnsi="Wingdings" w:hint="default"/>
+      </w:rPr>
+    </w:lvl>
+    <w:lvl w:ilvl="3" w:tplc="080A0001" w:tentative="1">
+      <w:start w:val="1"/>
+      <w:numFmt w:val="bullet"/>
+      <w:lvlText w:val=""/>
+      <w:lvlJc w:val="left"/>
+      <w:pPr>
+        <w:ind w:left="2880" w:hanging="360"/>
+      </w:pPr>
+      <w:rPr>
+        <w:rFonts w:ascii="Symbol" w:hAnsi="Symbol" w:hint="default"/>
+      </w:rPr>
+    </w:lvl>
+    <w:lvl w:ilvl="4" w:tplc="080A0003" w:tentative="1">
+      <w:start w:val="1"/>
+      <w:numFmt w:val="bullet"/>
+      <w:lvlText w:val="o"/>
+      <w:lvlJc w:val="left"/>
+      <w:pPr>
+        <w:ind w:left="3600" w:hanging="360"/>
+      </w:pPr>
+      <w:rPr>
+        <w:rFonts w:ascii="Courier New" w:hAnsi="Courier New" w:cs="Courier New" w:hint="default"/>
+      </w:rPr>
+    </w:lvl>
+    <w:lvl w:ilvl="5" w:tplc="080A0005" w:tentative="1">
+      <w:start w:val="1"/>
+      <w:numFmt w:val="bullet"/>
+      <w:lvlText w:val=""/>
+      <w:lvlJc w:val="left"/>
+      <w:pPr>
+        <w:ind w:left="4320" w:hanging="360"/>
+      </w:pPr>
+      <w:rPr>
+        <w:rFonts w:ascii="Wingdings" w:hAnsi="Wingdings" w:hint="default"/>
+      </w:rPr>
+    </w:lvl>
+    <w:lvl w:ilvl="6" w:tplc="080A0001" w:tentative="1">
+      <w:start w:val="1"/>
+      <w:numFmt w:val="bullet"/>
+      <w:lvlText w:val=""/>
+      <w:lvlJc w:val="left"/>
+      <w:pPr>
+        <w:ind w:left="5040" w:hanging="360"/>
+      </w:pPr>
+      <w:rPr>
+        <w:rFonts w:ascii="Symbol" w:hAnsi="Symbol" w:hint="default"/>
+      </w:rPr>
+    </w:lvl>
+    <w:lvl w:ilvl="7" w:tplc="080A0003" w:tentative="1">
+      <w:start w:val="1"/>
+      <w:numFmt w:val="bullet"/>
+      <w:lvlText w:val="o"/>
+      <w:lvlJc w:val="left"/>
+      <w:pPr>
+        <w:ind w:left="5760" w:hanging="360"/>
+      </w:pPr>
+      <w:rPr>
+        <w:rFonts w:ascii="Courier New" w:hAnsi="Courier New" w:cs="Courier New" w:hint="default"/>
+      </w:rPr>
+    </w:lvl>
+    <w:lvl w:ilvl="8" w:tplc="080A0005" w:tentative="1">
+      <w:start w:val="1"/>
+      <w:numFmt w:val="bullet"/>
+      <w:lvlText w:val=""/>
+      <w:lvlJc w:val="left"/>
+      <w:pPr>
+        <w:ind w:left="6480" w:hanging="360"/>
+      </w:pPr>
+      <w:rPr>
+        <w:rFonts w:ascii="Wingdings" w:hAnsi="Wingdings" w:hint="default"/>
+      </w:rPr>
+    </w:lvl>
+  </w:abstractNum>
+  <w:abstractNum w:abstractNumId="1">
     <w:nsid w:val="20DB3634"/>
     <w:multiLevelType w:val="hybridMultilevel"/>
     <w:tmpl w:val="3C9C8862"/>
@@ -677,7 +1550,233 @@
       </w:rPr>
     </w:lvl>
   </w:abstractNum>
-  <w:abstractNum w:abstractNumId="1">
+  <w:abstractNum w:abstractNumId="2">
+    <w:nsid w:val="27BC0165"/>
+    <w:multiLevelType w:val="hybridMultilevel"/>
+    <w:tmpl w:val="78F029E6"/>
+    <w:lvl w:ilvl="0" w:tplc="080A0001">
+      <w:start w:val="1"/>
+      <w:numFmt w:val="bullet"/>
+      <w:lvlText w:val=""/>
+      <w:lvlJc w:val="left"/>
+      <w:pPr>
+        <w:ind w:left="720" w:hanging="360"/>
+      </w:pPr>
+      <w:rPr>
+        <w:rFonts w:ascii="Symbol" w:hAnsi="Symbol" w:hint="default"/>
+      </w:rPr>
+    </w:lvl>
+    <w:lvl w:ilvl="1" w:tplc="080A0003" w:tentative="1">
+      <w:start w:val="1"/>
+      <w:numFmt w:val="bullet"/>
+      <w:lvlText w:val="o"/>
+      <w:lvlJc w:val="left"/>
+      <w:pPr>
+        <w:ind w:left="1440" w:hanging="360"/>
+      </w:pPr>
+      <w:rPr>
+        <w:rFonts w:ascii="Courier New" w:hAnsi="Courier New" w:cs="Courier New" w:hint="default"/>
+      </w:rPr>
+    </w:lvl>
+    <w:lvl w:ilvl="2" w:tplc="080A0005" w:tentative="1">
+      <w:start w:val="1"/>
+      <w:numFmt w:val="bullet"/>
+      <w:lvlText w:val=""/>
+      <w:lvlJc w:val="left"/>
+      <w:pPr>
+        <w:ind w:left="2160" w:hanging="360"/>
+      </w:pPr>
+      <w:rPr>
+        <w:rFonts w:ascii="Wingdings" w:hAnsi="Wingdings" w:hint="default"/>
+      </w:rPr>
+    </w:lvl>
+    <w:lvl w:ilvl="3" w:tplc="080A0001" w:tentative="1">
+      <w:start w:val="1"/>
+      <w:numFmt w:val="bullet"/>
+      <w:lvlText w:val=""/>
+      <w:lvlJc w:val="left"/>
+      <w:pPr>
+        <w:ind w:left="2880" w:hanging="360"/>
+      </w:pPr>
+      <w:rPr>
+        <w:rFonts w:ascii="Symbol" w:hAnsi="Symbol" w:hint="default"/>
+      </w:rPr>
+    </w:lvl>
+    <w:lvl w:ilvl="4" w:tplc="080A0003" w:tentative="1">
+      <w:start w:val="1"/>
+      <w:numFmt w:val="bullet"/>
+      <w:lvlText w:val="o"/>
+      <w:lvlJc w:val="left"/>
+      <w:pPr>
+        <w:ind w:left="3600" w:hanging="360"/>
+      </w:pPr>
+      <w:rPr>
+        <w:rFonts w:ascii="Courier New" w:hAnsi="Courier New" w:cs="Courier New" w:hint="default"/>
+      </w:rPr>
+    </w:lvl>
+    <w:lvl w:ilvl="5" w:tplc="080A0005" w:tentative="1">
+      <w:start w:val="1"/>
+      <w:numFmt w:val="bullet"/>
+      <w:lvlText w:val=""/>
+      <w:lvlJc w:val="left"/>
+      <w:pPr>
+        <w:ind w:left="4320" w:hanging="360"/>
+      </w:pPr>
+      <w:rPr>
+        <w:rFonts w:ascii="Wingdings" w:hAnsi="Wingdings" w:hint="default"/>
+      </w:rPr>
+    </w:lvl>
+    <w:lvl w:ilvl="6" w:tplc="080A0001" w:tentative="1">
+      <w:start w:val="1"/>
+      <w:numFmt w:val="bullet"/>
+      <w:lvlText w:val=""/>
+      <w:lvlJc w:val="left"/>
+      <w:pPr>
+        <w:ind w:left="5040" w:hanging="360"/>
+      </w:pPr>
+      <w:rPr>
+        <w:rFonts w:ascii="Symbol" w:hAnsi="Symbol" w:hint="default"/>
+      </w:rPr>
+    </w:lvl>
+    <w:lvl w:ilvl="7" w:tplc="080A0003" w:tentative="1">
+      <w:start w:val="1"/>
+      <w:numFmt w:val="bullet"/>
+      <w:lvlText w:val="o"/>
+      <w:lvlJc w:val="left"/>
+      <w:pPr>
+        <w:ind w:left="5760" w:hanging="360"/>
+      </w:pPr>
+      <w:rPr>
+        <w:rFonts w:ascii="Courier New" w:hAnsi="Courier New" w:cs="Courier New" w:hint="default"/>
+      </w:rPr>
+    </w:lvl>
+    <w:lvl w:ilvl="8" w:tplc="080A0005" w:tentative="1">
+      <w:start w:val="1"/>
+      <w:numFmt w:val="bullet"/>
+      <w:lvlText w:val=""/>
+      <w:lvlJc w:val="left"/>
+      <w:pPr>
+        <w:ind w:left="6480" w:hanging="360"/>
+      </w:pPr>
+      <w:rPr>
+        <w:rFonts w:ascii="Wingdings" w:hAnsi="Wingdings" w:hint="default"/>
+      </w:rPr>
+    </w:lvl>
+  </w:abstractNum>
+  <w:abstractNum w:abstractNumId="3">
+    <w:nsid w:val="4D1D16A7"/>
+    <w:multiLevelType w:val="hybridMultilevel"/>
+    <w:tmpl w:val="5BA6675A"/>
+    <w:lvl w:ilvl="0" w:tplc="080A0001">
+      <w:start w:val="1"/>
+      <w:numFmt w:val="bullet"/>
+      <w:lvlText w:val=""/>
+      <w:lvlJc w:val="left"/>
+      <w:pPr>
+        <w:ind w:left="720" w:hanging="360"/>
+      </w:pPr>
+      <w:rPr>
+        <w:rFonts w:ascii="Symbol" w:hAnsi="Symbol" w:hint="default"/>
+      </w:rPr>
+    </w:lvl>
+    <w:lvl w:ilvl="1" w:tplc="080A0003" w:tentative="1">
+      <w:start w:val="1"/>
+      <w:numFmt w:val="bullet"/>
+      <w:lvlText w:val="o"/>
+      <w:lvlJc w:val="left"/>
+      <w:pPr>
+        <w:ind w:left="1440" w:hanging="360"/>
+      </w:pPr>
+      <w:rPr>
+        <w:rFonts w:ascii="Courier New" w:hAnsi="Courier New" w:cs="Courier New" w:hint="default"/>
+      </w:rPr>
+    </w:lvl>
+    <w:lvl w:ilvl="2" w:tplc="080A0005" w:tentative="1">
+      <w:start w:val="1"/>
+      <w:numFmt w:val="bullet"/>
+      <w:lvlText w:val=""/>
+      <w:lvlJc w:val="left"/>
+      <w:pPr>
+        <w:ind w:left="2160" w:hanging="360"/>
+      </w:pPr>
+      <w:rPr>
+        <w:rFonts w:ascii="Wingdings" w:hAnsi="Wingdings" w:hint="default"/>
+      </w:rPr>
+    </w:lvl>
+    <w:lvl w:ilvl="3" w:tplc="080A0001" w:tentative="1">
+      <w:start w:val="1"/>
+      <w:numFmt w:val="bullet"/>
+      <w:lvlText w:val=""/>
+      <w:lvlJc w:val="left"/>
+      <w:pPr>
+        <w:ind w:left="2880" w:hanging="360"/>
+      </w:pPr>
+      <w:rPr>
+        <w:rFonts w:ascii="Symbol" w:hAnsi="Symbol" w:hint="default"/>
+      </w:rPr>
+    </w:lvl>
+    <w:lvl w:ilvl="4" w:tplc="080A0003" w:tentative="1">
+      <w:start w:val="1"/>
+      <w:numFmt w:val="bullet"/>
+      <w:lvlText w:val="o"/>
+      <w:lvlJc w:val="left"/>
+      <w:pPr>
+        <w:ind w:left="3600" w:hanging="360"/>
+      </w:pPr>
+      <w:rPr>
+        <w:rFonts w:ascii="Courier New" w:hAnsi="Courier New" w:cs="Courier New" w:hint="default"/>
+      </w:rPr>
+    </w:lvl>
+    <w:lvl w:ilvl="5" w:tplc="080A0005" w:tentative="1">
+      <w:start w:val="1"/>
+      <w:numFmt w:val="bullet"/>
+      <w:lvlText w:val=""/>
+      <w:lvlJc w:val="left"/>
+      <w:pPr>
+        <w:ind w:left="4320" w:hanging="360"/>
+      </w:pPr>
+      <w:rPr>
+        <w:rFonts w:ascii="Wingdings" w:hAnsi="Wingdings" w:hint="default"/>
+      </w:rPr>
+    </w:lvl>
+    <w:lvl w:ilvl="6" w:tplc="080A0001" w:tentative="1">
+      <w:start w:val="1"/>
+      <w:numFmt w:val="bullet"/>
+      <w:lvlText w:val=""/>
+      <w:lvlJc w:val="left"/>
+      <w:pPr>
+        <w:ind w:left="5040" w:hanging="360"/>
+      </w:pPr>
+      <w:rPr>
+        <w:rFonts w:ascii="Symbol" w:hAnsi="Symbol" w:hint="default"/>
+      </w:rPr>
+    </w:lvl>
+    <w:lvl w:ilvl="7" w:tplc="080A0003" w:tentative="1">
+      <w:start w:val="1"/>
+      <w:numFmt w:val="bullet"/>
+      <w:lvlText w:val="o"/>
+      <w:lvlJc w:val="left"/>
+      <w:pPr>
+        <w:ind w:left="5760" w:hanging="360"/>
+      </w:pPr>
+      <w:rPr>
+        <w:rFonts w:ascii="Courier New" w:hAnsi="Courier New" w:cs="Courier New" w:hint="default"/>
+      </w:rPr>
+    </w:lvl>
+    <w:lvl w:ilvl="8" w:tplc="080A0005" w:tentative="1">
+      <w:start w:val="1"/>
+      <w:numFmt w:val="bullet"/>
+      <w:lvlText w:val=""/>
+      <w:lvlJc w:val="left"/>
+      <w:pPr>
+        <w:ind w:left="6480" w:hanging="360"/>
+      </w:pPr>
+      <w:rPr>
+        <w:rFonts w:ascii="Wingdings" w:hAnsi="Wingdings" w:hint="default"/>
+      </w:rPr>
+    </w:lvl>
+  </w:abstractNum>
+  <w:abstractNum w:abstractNumId="4">
     <w:nsid w:val="73B12A9A"/>
     <w:multiLevelType w:val="hybridMultilevel"/>
     <w:tmpl w:val="3D0C4CC6"/>
@@ -791,11 +1890,136 @@
       </w:rPr>
     </w:lvl>
   </w:abstractNum>
+  <w:abstractNum w:abstractNumId="5">
+    <w:nsid w:val="7F19400D"/>
+    <w:multiLevelType w:val="hybridMultilevel"/>
+    <w:tmpl w:val="DE923FEE"/>
+    <w:lvl w:ilvl="0" w:tplc="080A0001">
+      <w:start w:val="1"/>
+      <w:numFmt w:val="bullet"/>
+      <w:lvlText w:val=""/>
+      <w:lvlJc w:val="left"/>
+      <w:pPr>
+        <w:ind w:left="720" w:hanging="360"/>
+      </w:pPr>
+      <w:rPr>
+        <w:rFonts w:ascii="Symbol" w:hAnsi="Symbol" w:hint="default"/>
+      </w:rPr>
+    </w:lvl>
+    <w:lvl w:ilvl="1" w:tplc="080A0003" w:tentative="1">
+      <w:start w:val="1"/>
+      <w:numFmt w:val="bullet"/>
+      <w:lvlText w:val="o"/>
+      <w:lvlJc w:val="left"/>
+      <w:pPr>
+        <w:ind w:left="1440" w:hanging="360"/>
+      </w:pPr>
+      <w:rPr>
+        <w:rFonts w:ascii="Courier New" w:hAnsi="Courier New" w:cs="Courier New" w:hint="default"/>
+      </w:rPr>
+    </w:lvl>
+    <w:lvl w:ilvl="2" w:tplc="080A0005" w:tentative="1">
+      <w:start w:val="1"/>
+      <w:numFmt w:val="bullet"/>
+      <w:lvlText w:val=""/>
+      <w:lvlJc w:val="left"/>
+      <w:pPr>
+        <w:ind w:left="2160" w:hanging="360"/>
+      </w:pPr>
+      <w:rPr>
+        <w:rFonts w:ascii="Wingdings" w:hAnsi="Wingdings" w:hint="default"/>
+      </w:rPr>
+    </w:lvl>
+    <w:lvl w:ilvl="3" w:tplc="080A0001" w:tentative="1">
+      <w:start w:val="1"/>
+      <w:numFmt w:val="bullet"/>
+      <w:lvlText w:val=""/>
+      <w:lvlJc w:val="left"/>
+      <w:pPr>
+        <w:ind w:left="2880" w:hanging="360"/>
+      </w:pPr>
+      <w:rPr>
+        <w:rFonts w:ascii="Symbol" w:hAnsi="Symbol" w:hint="default"/>
+      </w:rPr>
+    </w:lvl>
+    <w:lvl w:ilvl="4" w:tplc="080A0003" w:tentative="1">
+      <w:start w:val="1"/>
+      <w:numFmt w:val="bullet"/>
+      <w:lvlText w:val="o"/>
+      <w:lvlJc w:val="left"/>
+      <w:pPr>
+        <w:ind w:left="3600" w:hanging="360"/>
+      </w:pPr>
+      <w:rPr>
+        <w:rFonts w:ascii="Courier New" w:hAnsi="Courier New" w:cs="Courier New" w:hint="default"/>
+      </w:rPr>
+    </w:lvl>
+    <w:lvl w:ilvl="5" w:tplc="080A0005" w:tentative="1">
+      <w:start w:val="1"/>
+      <w:numFmt w:val="bullet"/>
+      <w:lvlText w:val=""/>
+      <w:lvlJc w:val="left"/>
+      <w:pPr>
+        <w:ind w:left="4320" w:hanging="360"/>
+      </w:pPr>
+      <w:rPr>
+        <w:rFonts w:ascii="Wingdings" w:hAnsi="Wingdings" w:hint="default"/>
+      </w:rPr>
+    </w:lvl>
+    <w:lvl w:ilvl="6" w:tplc="080A0001" w:tentative="1">
+      <w:start w:val="1"/>
+      <w:numFmt w:val="bullet"/>
+      <w:lvlText w:val=""/>
+      <w:lvlJc w:val="left"/>
+      <w:pPr>
+        <w:ind w:left="5040" w:hanging="360"/>
+      </w:pPr>
+      <w:rPr>
+        <w:rFonts w:ascii="Symbol" w:hAnsi="Symbol" w:hint="default"/>
+      </w:rPr>
+    </w:lvl>
+    <w:lvl w:ilvl="7" w:tplc="080A0003" w:tentative="1">
+      <w:start w:val="1"/>
+      <w:numFmt w:val="bullet"/>
+      <w:lvlText w:val="o"/>
+      <w:lvlJc w:val="left"/>
+      <w:pPr>
+        <w:ind w:left="5760" w:hanging="360"/>
+      </w:pPr>
+      <w:rPr>
+        <w:rFonts w:ascii="Courier New" w:hAnsi="Courier New" w:cs="Courier New" w:hint="default"/>
+      </w:rPr>
+    </w:lvl>
+    <w:lvl w:ilvl="8" w:tplc="080A0005" w:tentative="1">
+      <w:start w:val="1"/>
+      <w:numFmt w:val="bullet"/>
+      <w:lvlText w:val=""/>
+      <w:lvlJc w:val="left"/>
+      <w:pPr>
+        <w:ind w:left="6480" w:hanging="360"/>
+      </w:pPr>
+      <w:rPr>
+        <w:rFonts w:ascii="Wingdings" w:hAnsi="Wingdings" w:hint="default"/>
+      </w:rPr>
+    </w:lvl>
+  </w:abstractNum>
   <w:num w:numId="1">
-    <w:abstractNumId w:val="0"/>
+    <w:abstractNumId w:val="1"/>
   </w:num>
   <w:num w:numId="2">
-    <w:abstractNumId w:val="1"/>
+    <w:abstractNumId w:val="4"/>
+  </w:num>
+  <w:num w:numId="3">
+    <w:abstractNumId w:val="2"/>
+  </w:num>
+  <w:num w:numId="4">
+    <w:abstractNumId w:val="5"/>
+  </w:num>
+  <w:num w:numId="5">
+    <w:abstractNumId w:val="3"/>
+  </w:num>
+  <w:num w:numId="6">
+    <w:abstractNumId w:val="0"/>
   </w:num>
 </w:numbering>
 </file>

</xml_diff>

<commit_message>
Actualizando 'Alcances y limitaciones'. Diana.
</commit_message>
<xml_diff>
--- a/LAURITASOFT/1_DEFINICION/DESCRIPCION_DEL_PROYECTO.docx
+++ b/LAURITASOFT/1_DEFINICION/DESCRIPCION_DEL_PROYECTO.docx
@@ -80,6 +80,14 @@
     </w:p>
     <w:p>
       <w:pPr>
+        <w:jc w:val="both"/>
+        <w:rPr>
+          <w:rFonts w:ascii="Arial" w:hAnsi="Arial" w:cs="Arial"/>
+        </w:rPr>
+      </w:pPr>
+    </w:p>
+    <w:p>
+      <w:pPr>
         <w:pStyle w:val="Ttulo1"/>
         <w:spacing w:after="120"/>
       </w:pPr>
@@ -326,19 +334,7 @@
         <w:rPr>
           <w:rFonts w:ascii="Arial" w:hAnsi="Arial" w:cs="Arial"/>
         </w:rPr>
-        <w:t>Generar reportes: Este módulo sólo estará disponible para l</w:t>
-      </w:r>
-      <w:r>
-        <w:rPr>
-          <w:rFonts w:ascii="Arial" w:hAnsi="Arial" w:cs="Arial"/>
-        </w:rPr>
-        <w:t>os usuarios que inicien sesión como administrador</w:t>
-      </w:r>
-      <w:r>
-        <w:rPr>
-          <w:rFonts w:ascii="Arial" w:hAnsi="Arial" w:cs="Arial"/>
-        </w:rPr>
-        <w:t>, en él podrán generar un reporte de ventas realizadas, los cuales contendrán el monto de la transacción, el producto vendido, la hora en la que se realizó la venta y el usuario que la realizó.</w:t>
+        <w:t>Generar reportes: Este módulo sólo estará disponible para los usuarios que inicien sesión como administrador, en él podrán generar un reporte de ventas realizadas, los cuales contendrán el monto de la transacción, el producto vendido, la hora en la que se realizó la venta y el usuario que la realizó.</w:t>
       </w:r>
     </w:p>
     <w:p>
@@ -361,6 +357,7 @@
           <w:rFonts w:ascii="Arial" w:hAnsi="Arial" w:cs="Arial"/>
           <w:lang w:val="es-ES"/>
         </w:rPr>
+        <w:lastRenderedPageBreak/>
         <w:t>Las principales necesida</w:t>
       </w:r>
       <w:r>
@@ -395,7 +392,6 @@
           <w:rFonts w:ascii="Arial" w:hAnsi="Arial" w:cs="Arial"/>
           <w:lang w:val="es-ES"/>
         </w:rPr>
-        <w:lastRenderedPageBreak/>
         <w:t>Tener conocimiento de los productos disponibles para la venta.</w:t>
       </w:r>
     </w:p>
@@ -607,7 +603,6 @@
       <w:pPr>
         <w:pStyle w:val="Ttulo1"/>
       </w:pPr>
-      <w:bookmarkStart w:id="0" w:name="_GoBack"/>
       <w:r>
         <w:t>3</w:t>
       </w:r>
@@ -879,6 +874,15 @@
     </w:p>
     <w:p>
       <w:pPr>
+        <w:pStyle w:val="Prrafodelista"/>
+        <w:rPr>
+          <w:rFonts w:ascii="Arial" w:hAnsi="Arial" w:cs="Arial"/>
+          <w:lang w:val="es-ES"/>
+        </w:rPr>
+      </w:pPr>
+    </w:p>
+    <w:p>
+      <w:pPr>
         <w:pStyle w:val="Ttulo1"/>
         <w:spacing w:after="120"/>
       </w:pPr>
@@ -898,16 +902,21 @@
         <w:rPr>
           <w:rFonts w:ascii="Arial" w:hAnsi="Arial" w:cs="Arial"/>
         </w:rPr>
-        <w:t>Debido a la demanda que ha tenido la pastelería Laurita en los últimos meses,  se optó por desarrollarle una aplicación de escritorio la cual ayude con el rendimiento laboral de manera más eficiente y dinámica a la hora de saber productos en existencia, productos vendidos  y precios, dicha aplicación también ayudara a su empleada a agilizar los procesos de venta en la pastelería  para brindar un mejor servicio a los clientes.</w:t>
-      </w:r>
-    </w:p>
-    <w:bookmarkEnd w:id="0"/>
+        <w:t xml:space="preserve">Debido a la demanda que ha tenido la pastelería Laurita en los últimos meses,  se optó por desarrollarle una aplicación de escritorio la cual ayude con el rendimiento laboral de manera más eficiente y dinámica a la hora de saber productos en existencia, productos vendidos  y </w:t>
+      </w:r>
+      <w:r>
+        <w:rPr>
+          <w:rFonts w:ascii="Arial" w:hAnsi="Arial" w:cs="Arial"/>
+        </w:rPr>
+        <w:lastRenderedPageBreak/>
+        <w:t>precios, dicha aplicación también ayudara a su empleada a agilizar los procesos de venta en la pastelería  para brindar un mejor servicio a los clientes.</w:t>
+      </w:r>
+    </w:p>
     <w:p>
       <w:pPr>
         <w:pStyle w:val="Ttulo1"/>
       </w:pPr>
       <w:r>
-        <w:lastRenderedPageBreak/>
         <w:t>5</w:t>
       </w:r>
       <w:r>
@@ -918,6 +927,7 @@
     <w:p>
       <w:pPr>
         <w:pStyle w:val="Ttulo2"/>
+        <w:spacing w:after="120"/>
       </w:pPr>
       <w:r>
         <w:t>5.1</w:t>
@@ -929,7 +939,76 @@
     </w:p>
     <w:p>
       <w:pPr>
+        <w:jc w:val="both"/>
+        <w:rPr>
+          <w:rFonts w:ascii="Arial" w:hAnsi="Arial" w:cs="Arial"/>
+        </w:rPr>
+      </w:pPr>
+      <w:r>
+        <w:rPr>
+          <w:rFonts w:ascii="Arial" w:hAnsi="Arial" w:cs="Arial"/>
+        </w:rPr>
+        <w:t>Desarrollar una aplicación de escritorio que cuente con las funciones de administración y gestión de productos, clasificada por módulos y  un catálogo</w:t>
+      </w:r>
+      <w:r>
+        <w:rPr>
+          <w:rFonts w:ascii="Arial" w:hAnsi="Arial" w:cs="Arial"/>
+        </w:rPr>
+        <w:t>,</w:t>
+      </w:r>
+      <w:r>
+        <w:rPr>
+          <w:rFonts w:ascii="Arial" w:hAnsi="Arial" w:cs="Arial"/>
+        </w:rPr>
+        <w:t xml:space="preserve">  </w:t>
+      </w:r>
+      <w:r>
+        <w:rPr>
+          <w:rFonts w:ascii="Arial" w:hAnsi="Arial" w:cs="Arial"/>
+        </w:rPr>
+        <w:t xml:space="preserve">así como procesos realizados, </w:t>
+      </w:r>
+      <w:r>
+        <w:rPr>
+          <w:rFonts w:ascii="Arial" w:hAnsi="Arial" w:cs="Arial"/>
+        </w:rPr>
+        <w:t xml:space="preserve">lo cual permitirá incrementar el rendimiento laboral de los empleados de la pastelería </w:t>
+      </w:r>
+      <w:r>
+        <w:rPr>
+          <w:rFonts w:ascii="Arial" w:hAnsi="Arial" w:cs="Arial"/>
+        </w:rPr>
+        <w:t>“</w:t>
+      </w:r>
+      <w:r>
+        <w:rPr>
+          <w:rFonts w:ascii="Arial" w:hAnsi="Arial" w:cs="Arial"/>
+        </w:rPr>
+        <w:t>Laurita</w:t>
+      </w:r>
+      <w:r>
+        <w:rPr>
+          <w:rFonts w:ascii="Arial" w:hAnsi="Arial" w:cs="Arial"/>
+        </w:rPr>
+        <w:t>”</w:t>
+      </w:r>
+      <w:r>
+        <w:rPr>
+          <w:rFonts w:ascii="Arial" w:hAnsi="Arial" w:cs="Arial"/>
+        </w:rPr>
+        <w:t xml:space="preserve"> y lograr una buena organización de </w:t>
+      </w:r>
+      <w:r>
+        <w:rPr>
+          <w:rFonts w:ascii="Arial" w:hAnsi="Arial" w:cs="Arial"/>
+        </w:rPr>
+        <w:t>ésta.</w:t>
+      </w:r>
+    </w:p>
+    <w:p>
+      <w:pPr>
         <w:pStyle w:val="Ttulo2"/>
+        <w:spacing w:after="120"/>
       </w:pPr>
       <w:r>
         <w:t>5.2</w:t>
@@ -939,7 +1018,216 @@
         <w:t>Limitaciones</w:t>
       </w:r>
     </w:p>
-    <w:p/>
+    <w:p>
+      <w:pPr>
+        <w:spacing w:after="0"/>
+        <w:rPr>
+          <w:rFonts w:ascii="Arial" w:hAnsi="Arial" w:cs="Arial"/>
+        </w:rPr>
+      </w:pPr>
+      <w:r>
+        <w:rPr>
+          <w:rFonts w:ascii="Arial" w:hAnsi="Arial" w:cs="Arial"/>
+        </w:rPr>
+        <w:t xml:space="preserve">La aplicación de escritorio </w:t>
+      </w:r>
+      <w:r>
+        <w:rPr>
+          <w:rFonts w:ascii="Arial" w:hAnsi="Arial" w:cs="Arial"/>
+        </w:rPr>
+        <w:t>destinada</w:t>
+      </w:r>
+      <w:r>
+        <w:rPr>
+          <w:rFonts w:ascii="Arial" w:hAnsi="Arial" w:cs="Arial"/>
+        </w:rPr>
+        <w:t xml:space="preserve"> para la pastelería </w:t>
+      </w:r>
+      <w:r>
+        <w:rPr>
+          <w:rFonts w:ascii="Arial" w:hAnsi="Arial" w:cs="Arial"/>
+        </w:rPr>
+        <w:t>“</w:t>
+      </w:r>
+      <w:r>
+        <w:rPr>
+          <w:rFonts w:ascii="Arial" w:hAnsi="Arial" w:cs="Arial"/>
+        </w:rPr>
+        <w:t>Laurita</w:t>
+      </w:r>
+      <w:r>
+        <w:rPr>
+          <w:rFonts w:ascii="Arial" w:hAnsi="Arial" w:cs="Arial"/>
+        </w:rPr>
+        <w:t>”</w:t>
+      </w:r>
+      <w:r>
+        <w:rPr>
+          <w:rFonts w:ascii="Arial" w:hAnsi="Arial" w:cs="Arial"/>
+        </w:rPr>
+        <w:t xml:space="preserve"> </w:t>
+      </w:r>
+      <w:r>
+        <w:rPr>
+          <w:rFonts w:ascii="Arial" w:hAnsi="Arial" w:cs="Arial"/>
+        </w:rPr>
+        <w:t>contará</w:t>
+      </w:r>
+      <w:r>
+        <w:rPr>
+          <w:rFonts w:ascii="Arial" w:hAnsi="Arial" w:cs="Arial"/>
+        </w:rPr>
+        <w:t xml:space="preserve"> los siguientes módulos: </w:t>
+      </w:r>
+    </w:p>
+    <w:p>
+      <w:pPr>
+        <w:pStyle w:val="Prrafodelista"/>
+        <w:numPr>
+          <w:ilvl w:val="0"/>
+          <w:numId w:val="7"/>
+        </w:numPr>
+        <w:rPr>
+          <w:rFonts w:ascii="Arial" w:hAnsi="Arial" w:cs="Arial"/>
+        </w:rPr>
+      </w:pPr>
+      <w:r>
+        <w:rPr>
+          <w:rFonts w:ascii="Arial" w:hAnsi="Arial" w:cs="Arial"/>
+        </w:rPr>
+        <w:t>Productos</w:t>
+      </w:r>
+    </w:p>
+    <w:p>
+      <w:pPr>
+        <w:pStyle w:val="Prrafodelista"/>
+        <w:numPr>
+          <w:ilvl w:val="0"/>
+          <w:numId w:val="7"/>
+        </w:numPr>
+        <w:rPr>
+          <w:rFonts w:ascii="Arial" w:hAnsi="Arial" w:cs="Arial"/>
+        </w:rPr>
+      </w:pPr>
+      <w:r>
+        <w:rPr>
+          <w:rFonts w:ascii="Arial" w:hAnsi="Arial" w:cs="Arial"/>
+        </w:rPr>
+        <w:t>Ventas</w:t>
+      </w:r>
+    </w:p>
+    <w:p>
+      <w:pPr>
+        <w:pStyle w:val="Prrafodelista"/>
+        <w:numPr>
+          <w:ilvl w:val="0"/>
+          <w:numId w:val="7"/>
+        </w:numPr>
+        <w:rPr>
+          <w:rFonts w:ascii="Arial" w:hAnsi="Arial" w:cs="Arial"/>
+        </w:rPr>
+      </w:pPr>
+      <w:r>
+        <w:rPr>
+          <w:rFonts w:ascii="Arial" w:hAnsi="Arial" w:cs="Arial"/>
+        </w:rPr>
+        <w:t>Promociones</w:t>
+      </w:r>
+    </w:p>
+    <w:p>
+      <w:pPr>
+        <w:pStyle w:val="Prrafodelista"/>
+        <w:numPr>
+          <w:ilvl w:val="0"/>
+          <w:numId w:val="7"/>
+        </w:numPr>
+        <w:rPr>
+          <w:rFonts w:ascii="Arial" w:hAnsi="Arial" w:cs="Arial"/>
+        </w:rPr>
+      </w:pPr>
+      <w:r>
+        <w:rPr>
+          <w:rFonts w:ascii="Arial" w:hAnsi="Arial" w:cs="Arial"/>
+        </w:rPr>
+        <w:t>Generar reportes</w:t>
+      </w:r>
+    </w:p>
+    <w:p>
+      <w:pPr>
+        <w:rPr>
+          <w:rFonts w:ascii="Arial" w:hAnsi="Arial" w:cs="Arial"/>
+        </w:rPr>
+      </w:pPr>
+      <w:r>
+        <w:rPr>
+          <w:rFonts w:ascii="Arial" w:hAnsi="Arial" w:cs="Arial"/>
+        </w:rPr>
+        <w:t>La aplicación sólo estará disponible en el idioma español (México).</w:t>
+      </w:r>
+    </w:p>
+    <w:p>
+      <w:pPr>
+        <w:rPr>
+          <w:rFonts w:ascii="Arial" w:hAnsi="Arial" w:cs="Arial"/>
+        </w:rPr>
+      </w:pPr>
+      <w:r>
+        <w:rPr>
+          <w:rFonts w:ascii="Arial" w:hAnsi="Arial" w:cs="Arial"/>
+        </w:rPr>
+        <w:t xml:space="preserve">La aplicación no </w:t>
+      </w:r>
+      <w:r>
+        <w:rPr>
+          <w:rFonts w:ascii="Arial" w:hAnsi="Arial" w:cs="Arial"/>
+        </w:rPr>
+        <w:t>necesitará</w:t>
+      </w:r>
+      <w:r>
+        <w:rPr>
+          <w:rFonts w:ascii="Arial" w:hAnsi="Arial" w:cs="Arial"/>
+        </w:rPr>
+        <w:t xml:space="preserve"> co</w:t>
+      </w:r>
+      <w:r>
+        <w:rPr>
+          <w:rFonts w:ascii="Arial" w:hAnsi="Arial" w:cs="Arial"/>
+        </w:rPr>
+        <w:t>nexión a internet para realizar sus funciones</w:t>
+      </w:r>
+      <w:r>
+        <w:rPr>
+          <w:rFonts w:ascii="Arial" w:hAnsi="Arial" w:cs="Arial"/>
+        </w:rPr>
+        <w:t>.</w:t>
+      </w:r>
+    </w:p>
+    <w:p>
+      <w:pPr>
+        <w:rPr>
+          <w:rFonts w:ascii="Arial" w:hAnsi="Arial" w:cs="Arial"/>
+        </w:rPr>
+      </w:pPr>
+      <w:r>
+        <w:rPr>
+          <w:rFonts w:ascii="Arial" w:hAnsi="Arial" w:cs="Arial"/>
+        </w:rPr>
+        <w:t>La aplicación trabajar</w:t>
+      </w:r>
+      <w:r>
+        <w:rPr>
+          <w:rFonts w:ascii="Arial" w:hAnsi="Arial" w:cs="Arial"/>
+        </w:rPr>
+        <w:t>á únicamente en la plataforma de Windows.</w:t>
+      </w:r>
+    </w:p>
+    <w:p>
+      <w:pPr>
+        <w:rPr>
+          <w:rFonts w:ascii="Arial" w:hAnsi="Arial" w:cs="Arial"/>
+        </w:rPr>
+      </w:pPr>
+    </w:p>
     <w:p>
       <w:pPr>
         <w:pStyle w:val="Ttulo1"/>
@@ -1285,11 +1573,8 @@
       <w:pPr>
         <w:pStyle w:val="Ttulo1"/>
       </w:pPr>
-    </w:p>
-    <w:p>
-      <w:pPr>
-        <w:pStyle w:val="Ttulo1"/>
-      </w:pPr>
+      <w:bookmarkStart w:id="0" w:name="_GoBack"/>
+      <w:bookmarkEnd w:id="0"/>
       <w:r>
         <w:t>7</w:t>
       </w:r>
@@ -1891,6 +2176,119 @@
     </w:lvl>
   </w:abstractNum>
   <w:abstractNum w:abstractNumId="5">
+    <w:nsid w:val="75D00EFD"/>
+    <w:multiLevelType w:val="hybridMultilevel"/>
+    <w:tmpl w:val="55D42984"/>
+    <w:lvl w:ilvl="0" w:tplc="080A0001">
+      <w:start w:val="1"/>
+      <w:numFmt w:val="bullet"/>
+      <w:lvlText w:val=""/>
+      <w:lvlJc w:val="left"/>
+      <w:pPr>
+        <w:ind w:left="720" w:hanging="360"/>
+      </w:pPr>
+      <w:rPr>
+        <w:rFonts w:ascii="Symbol" w:hAnsi="Symbol" w:hint="default"/>
+      </w:rPr>
+    </w:lvl>
+    <w:lvl w:ilvl="1" w:tplc="080A0003" w:tentative="1">
+      <w:start w:val="1"/>
+      <w:numFmt w:val="bullet"/>
+      <w:lvlText w:val="o"/>
+      <w:lvlJc w:val="left"/>
+      <w:pPr>
+        <w:ind w:left="1440" w:hanging="360"/>
+      </w:pPr>
+      <w:rPr>
+        <w:rFonts w:ascii="Courier New" w:hAnsi="Courier New" w:cs="Courier New" w:hint="default"/>
+      </w:rPr>
+    </w:lvl>
+    <w:lvl w:ilvl="2" w:tplc="080A0005" w:tentative="1">
+      <w:start w:val="1"/>
+      <w:numFmt w:val="bullet"/>
+      <w:lvlText w:val=""/>
+      <w:lvlJc w:val="left"/>
+      <w:pPr>
+        <w:ind w:left="2160" w:hanging="360"/>
+      </w:pPr>
+      <w:rPr>
+        <w:rFonts w:ascii="Wingdings" w:hAnsi="Wingdings" w:hint="default"/>
+      </w:rPr>
+    </w:lvl>
+    <w:lvl w:ilvl="3" w:tplc="080A0001" w:tentative="1">
+      <w:start w:val="1"/>
+      <w:numFmt w:val="bullet"/>
+      <w:lvlText w:val=""/>
+      <w:lvlJc w:val="left"/>
+      <w:pPr>
+        <w:ind w:left="2880" w:hanging="360"/>
+      </w:pPr>
+      <w:rPr>
+        <w:rFonts w:ascii="Symbol" w:hAnsi="Symbol" w:hint="default"/>
+      </w:rPr>
+    </w:lvl>
+    <w:lvl w:ilvl="4" w:tplc="080A0003" w:tentative="1">
+      <w:start w:val="1"/>
+      <w:numFmt w:val="bullet"/>
+      <w:lvlText w:val="o"/>
+      <w:lvlJc w:val="left"/>
+      <w:pPr>
+        <w:ind w:left="3600" w:hanging="360"/>
+      </w:pPr>
+      <w:rPr>
+        <w:rFonts w:ascii="Courier New" w:hAnsi="Courier New" w:cs="Courier New" w:hint="default"/>
+      </w:rPr>
+    </w:lvl>
+    <w:lvl w:ilvl="5" w:tplc="080A0005" w:tentative="1">
+      <w:start w:val="1"/>
+      <w:numFmt w:val="bullet"/>
+      <w:lvlText w:val=""/>
+      <w:lvlJc w:val="left"/>
+      <w:pPr>
+        <w:ind w:left="4320" w:hanging="360"/>
+      </w:pPr>
+      <w:rPr>
+        <w:rFonts w:ascii="Wingdings" w:hAnsi="Wingdings" w:hint="default"/>
+      </w:rPr>
+    </w:lvl>
+    <w:lvl w:ilvl="6" w:tplc="080A0001" w:tentative="1">
+      <w:start w:val="1"/>
+      <w:numFmt w:val="bullet"/>
+      <w:lvlText w:val=""/>
+      <w:lvlJc w:val="left"/>
+      <w:pPr>
+        <w:ind w:left="5040" w:hanging="360"/>
+      </w:pPr>
+      <w:rPr>
+        <w:rFonts w:ascii="Symbol" w:hAnsi="Symbol" w:hint="default"/>
+      </w:rPr>
+    </w:lvl>
+    <w:lvl w:ilvl="7" w:tplc="080A0003" w:tentative="1">
+      <w:start w:val="1"/>
+      <w:numFmt w:val="bullet"/>
+      <w:lvlText w:val="o"/>
+      <w:lvlJc w:val="left"/>
+      <w:pPr>
+        <w:ind w:left="5760" w:hanging="360"/>
+      </w:pPr>
+      <w:rPr>
+        <w:rFonts w:ascii="Courier New" w:hAnsi="Courier New" w:cs="Courier New" w:hint="default"/>
+      </w:rPr>
+    </w:lvl>
+    <w:lvl w:ilvl="8" w:tplc="080A0005" w:tentative="1">
+      <w:start w:val="1"/>
+      <w:numFmt w:val="bullet"/>
+      <w:lvlText w:val=""/>
+      <w:lvlJc w:val="left"/>
+      <w:pPr>
+        <w:ind w:left="6480" w:hanging="360"/>
+      </w:pPr>
+      <w:rPr>
+        <w:rFonts w:ascii="Wingdings" w:hAnsi="Wingdings" w:hint="default"/>
+      </w:rPr>
+    </w:lvl>
+  </w:abstractNum>
+  <w:abstractNum w:abstractNumId="6">
     <w:nsid w:val="7F19400D"/>
     <w:multiLevelType w:val="hybridMultilevel"/>
     <w:tmpl w:val="DE923FEE"/>
@@ -2013,13 +2411,16 @@
     <w:abstractNumId w:val="2"/>
   </w:num>
   <w:num w:numId="4">
-    <w:abstractNumId w:val="5"/>
+    <w:abstractNumId w:val="6"/>
   </w:num>
   <w:num w:numId="5">
     <w:abstractNumId w:val="3"/>
   </w:num>
   <w:num w:numId="6">
     <w:abstractNumId w:val="0"/>
+  </w:num>
+  <w:num w:numId="7">
+    <w:abstractNumId w:val="5"/>
   </w:num>
 </w:numbering>
 </file>

</xml_diff>

<commit_message>
Modificacion de antecedentes, Diana.
</commit_message>
<xml_diff>
--- a/LAURITASOFT/1_DEFINICION/DESCRIPCION_DEL_PROYECTO.docx
+++ b/LAURITASOFT/1_DEFINICION/DESCRIPCION_DEL_PROYECTO.docx
@@ -1028,6 +1028,7 @@
             <w:pStyle w:val="TtulodeTDC"/>
             <w:rPr>
               <w:rFonts w:ascii="Arial" w:hAnsi="Arial" w:cs="Arial"/>
+              <w:b/>
               <w:color w:val="auto"/>
               <w:sz w:val="28"/>
               <w:szCs w:val="22"/>
@@ -1036,6 +1037,7 @@
           <w:r>
             <w:rPr>
               <w:rFonts w:ascii="Arial" w:hAnsi="Arial" w:cs="Arial"/>
+              <w:b/>
               <w:color w:val="auto"/>
               <w:sz w:val="28"/>
               <w:szCs w:val="22"/>
@@ -1052,8 +1054,9 @@
               <w:tab w:val="right" w:leader="dot" w:pos="8827"/>
             </w:tabs>
             <w:rPr>
-              <w:rFonts w:ascii="Arial" w:hAnsi="Arial" w:cs="Arial"/>
+              <w:rFonts w:ascii="Arial" w:eastAsiaTheme="minorEastAsia" w:hAnsi="Arial" w:cs="Arial"/>
               <w:noProof/>
+              <w:lang w:eastAsia="es-MX"/>
             </w:rPr>
           </w:pPr>
           <w:r>
@@ -1074,7 +1077,7 @@
             </w:rPr>
             <w:fldChar w:fldCharType="separate"/>
           </w:r>
-          <w:hyperlink w:anchor="_Toc430715617" w:history="1">
+          <w:hyperlink w:anchor="_Toc430730890" w:history="1">
             <w:r>
               <w:rPr>
                 <w:rStyle w:val="Hipervnculo"/>
@@ -1085,8 +1088,9 @@
             </w:r>
             <w:r>
               <w:rPr>
-                <w:rFonts w:ascii="Arial" w:hAnsi="Arial" w:cs="Arial"/>
-                <w:noProof/>
+                <w:rFonts w:ascii="Arial" w:eastAsiaTheme="minorEastAsia" w:hAnsi="Arial" w:cs="Arial"/>
+                <w:noProof/>
+                <w:lang w:eastAsia="es-MX"/>
               </w:rPr>
               <w:tab/>
             </w:r>
@@ -1120,7 +1124,7 @@
                 <w:noProof/>
                 <w:webHidden/>
               </w:rPr>
-              <w:instrText xml:space="preserve"> PAGEREF _Toc430715617 \h </w:instrText>
+              <w:instrText xml:space="preserve"> PAGEREF _Toc430730890 \h </w:instrText>
             </w:r>
             <w:r>
               <w:rPr>
@@ -1163,11 +1167,12 @@
               <w:tab w:val="right" w:leader="dot" w:pos="8827"/>
             </w:tabs>
             <w:rPr>
-              <w:rFonts w:ascii="Arial" w:hAnsi="Arial" w:cs="Arial"/>
+              <w:rFonts w:ascii="Arial" w:eastAsiaTheme="minorEastAsia" w:hAnsi="Arial" w:cs="Arial"/>
               <w:noProof/>
+              <w:lang w:eastAsia="es-MX"/>
             </w:rPr>
           </w:pPr>
-          <w:hyperlink w:anchor="_Toc430715618" w:history="1">
+          <w:hyperlink w:anchor="_Toc430730891" w:history="1">
             <w:r>
               <w:rPr>
                 <w:rStyle w:val="Hipervnculo"/>
@@ -1178,8 +1183,9 @@
             </w:r>
             <w:r>
               <w:rPr>
-                <w:rFonts w:ascii="Arial" w:hAnsi="Arial" w:cs="Arial"/>
-                <w:noProof/>
+                <w:rFonts w:ascii="Arial" w:eastAsiaTheme="minorEastAsia" w:hAnsi="Arial" w:cs="Arial"/>
+                <w:noProof/>
+                <w:lang w:eastAsia="es-MX"/>
               </w:rPr>
               <w:tab/>
             </w:r>
@@ -1213,7 +1219,7 @@
                 <w:noProof/>
                 <w:webHidden/>
               </w:rPr>
-              <w:instrText xml:space="preserve"> PAGEREF _Toc430715618 \h </w:instrText>
+              <w:instrText xml:space="preserve"> PAGEREF _Toc430730891 \h </w:instrText>
             </w:r>
             <w:r>
               <w:rPr>
@@ -1256,11 +1262,12 @@
               <w:tab w:val="right" w:leader="dot" w:pos="8827"/>
             </w:tabs>
             <w:rPr>
-              <w:rFonts w:ascii="Arial" w:hAnsi="Arial" w:cs="Arial"/>
+              <w:rFonts w:ascii="Arial" w:eastAsiaTheme="minorEastAsia" w:hAnsi="Arial" w:cs="Arial"/>
               <w:noProof/>
+              <w:lang w:eastAsia="es-MX"/>
             </w:rPr>
           </w:pPr>
-          <w:hyperlink w:anchor="_Toc430715619" w:history="1">
+          <w:hyperlink w:anchor="_Toc430730892" w:history="1">
             <w:r>
               <w:rPr>
                 <w:rStyle w:val="Hipervnculo"/>
@@ -1271,8 +1278,9 @@
             </w:r>
             <w:r>
               <w:rPr>
-                <w:rFonts w:ascii="Arial" w:hAnsi="Arial" w:cs="Arial"/>
-                <w:noProof/>
+                <w:rFonts w:ascii="Arial" w:eastAsiaTheme="minorEastAsia" w:hAnsi="Arial" w:cs="Arial"/>
+                <w:noProof/>
+                <w:lang w:eastAsia="es-MX"/>
               </w:rPr>
               <w:tab/>
             </w:r>
@@ -1306,7 +1314,7 @@
                 <w:noProof/>
                 <w:webHidden/>
               </w:rPr>
-              <w:instrText xml:space="preserve"> PAGEREF _Toc430715619 \h </w:instrText>
+              <w:instrText xml:space="preserve"> PAGEREF _Toc430730892 \h </w:instrText>
             </w:r>
             <w:r>
               <w:rPr>
@@ -1349,11 +1357,12 @@
               <w:tab w:val="right" w:leader="dot" w:pos="8827"/>
             </w:tabs>
             <w:rPr>
-              <w:rFonts w:ascii="Arial" w:hAnsi="Arial" w:cs="Arial"/>
+              <w:rFonts w:ascii="Arial" w:eastAsiaTheme="minorEastAsia" w:hAnsi="Arial" w:cs="Arial"/>
               <w:noProof/>
+              <w:lang w:eastAsia="es-MX"/>
             </w:rPr>
           </w:pPr>
-          <w:hyperlink w:anchor="_Toc430715620" w:history="1">
+          <w:hyperlink w:anchor="_Toc430730893" w:history="1">
             <w:r>
               <w:rPr>
                 <w:rStyle w:val="Hipervnculo"/>
@@ -1364,8 +1373,9 @@
             </w:r>
             <w:r>
               <w:rPr>
-                <w:rFonts w:ascii="Arial" w:hAnsi="Arial" w:cs="Arial"/>
-                <w:noProof/>
+                <w:rFonts w:ascii="Arial" w:eastAsiaTheme="minorEastAsia" w:hAnsi="Arial" w:cs="Arial"/>
+                <w:noProof/>
+                <w:lang w:eastAsia="es-MX"/>
               </w:rPr>
               <w:tab/>
             </w:r>
@@ -1399,7 +1409,7 @@
                 <w:noProof/>
                 <w:webHidden/>
               </w:rPr>
-              <w:instrText xml:space="preserve"> PAGEREF _Toc430715620 \h </w:instrText>
+              <w:instrText xml:space="preserve"> PAGEREF _Toc430730893 \h </w:instrText>
             </w:r>
             <w:r>
               <w:rPr>
@@ -1442,11 +1452,12 @@
               <w:tab w:val="right" w:leader="dot" w:pos="8827"/>
             </w:tabs>
             <w:rPr>
-              <w:rFonts w:ascii="Arial" w:hAnsi="Arial" w:cs="Arial"/>
+              <w:rFonts w:ascii="Arial" w:eastAsiaTheme="minorEastAsia" w:hAnsi="Arial" w:cs="Arial"/>
               <w:noProof/>
+              <w:lang w:eastAsia="es-MX"/>
             </w:rPr>
           </w:pPr>
-          <w:hyperlink w:anchor="_Toc430715621" w:history="1">
+          <w:hyperlink w:anchor="_Toc430730894" w:history="1">
             <w:r>
               <w:rPr>
                 <w:rStyle w:val="Hipervnculo"/>
@@ -1457,8 +1468,9 @@
             </w:r>
             <w:r>
               <w:rPr>
-                <w:rFonts w:ascii="Arial" w:hAnsi="Arial" w:cs="Arial"/>
-                <w:noProof/>
+                <w:rFonts w:ascii="Arial" w:eastAsiaTheme="minorEastAsia" w:hAnsi="Arial" w:cs="Arial"/>
+                <w:noProof/>
+                <w:lang w:eastAsia="es-MX"/>
               </w:rPr>
               <w:tab/>
             </w:r>
@@ -1492,7 +1504,7 @@
                 <w:noProof/>
                 <w:webHidden/>
               </w:rPr>
-              <w:instrText xml:space="preserve"> PAGEREF _Toc430715621 \h </w:instrText>
+              <w:instrText xml:space="preserve"> PAGEREF _Toc430730894 \h </w:instrText>
             </w:r>
             <w:r>
               <w:rPr>
@@ -1535,11 +1547,12 @@
               <w:tab w:val="right" w:leader="dot" w:pos="8827"/>
             </w:tabs>
             <w:rPr>
-              <w:rFonts w:ascii="Arial" w:hAnsi="Arial" w:cs="Arial"/>
+              <w:rFonts w:ascii="Arial" w:eastAsiaTheme="minorEastAsia" w:hAnsi="Arial" w:cs="Arial"/>
               <w:noProof/>
+              <w:lang w:eastAsia="es-MX"/>
             </w:rPr>
           </w:pPr>
-          <w:hyperlink w:anchor="_Toc430715622" w:history="1">
+          <w:hyperlink w:anchor="_Toc430730895" w:history="1">
             <w:r>
               <w:rPr>
                 <w:rStyle w:val="Hipervnculo"/>
@@ -1551,8 +1564,9 @@
             </w:r>
             <w:r>
               <w:rPr>
-                <w:rFonts w:ascii="Arial" w:hAnsi="Arial" w:cs="Arial"/>
-                <w:noProof/>
+                <w:rFonts w:ascii="Arial" w:eastAsiaTheme="minorEastAsia" w:hAnsi="Arial" w:cs="Arial"/>
+                <w:noProof/>
+                <w:lang w:eastAsia="es-MX"/>
               </w:rPr>
               <w:tab/>
             </w:r>
@@ -1587,7 +1601,7 @@
                 <w:noProof/>
                 <w:webHidden/>
               </w:rPr>
-              <w:instrText xml:space="preserve"> PAGEREF _Toc430715622 \h </w:instrText>
+              <w:instrText xml:space="preserve"> PAGEREF _Toc430730895 \h </w:instrText>
             </w:r>
             <w:r>
               <w:rPr>
@@ -1630,11 +1644,12 @@
               <w:tab w:val="right" w:leader="dot" w:pos="8827"/>
             </w:tabs>
             <w:rPr>
-              <w:rFonts w:ascii="Arial" w:hAnsi="Arial" w:cs="Arial"/>
+              <w:rFonts w:ascii="Arial" w:eastAsiaTheme="minorEastAsia" w:hAnsi="Arial" w:cs="Arial"/>
               <w:noProof/>
+              <w:lang w:eastAsia="es-MX"/>
             </w:rPr>
           </w:pPr>
-          <w:hyperlink w:anchor="_Toc430715623" w:history="1">
+          <w:hyperlink w:anchor="_Toc430730896" w:history="1">
             <w:r>
               <w:rPr>
                 <w:rStyle w:val="Hipervnculo"/>
@@ -1645,8 +1660,9 @@
             </w:r>
             <w:r>
               <w:rPr>
-                <w:rFonts w:ascii="Arial" w:hAnsi="Arial" w:cs="Arial"/>
-                <w:noProof/>
+                <w:rFonts w:ascii="Arial" w:eastAsiaTheme="minorEastAsia" w:hAnsi="Arial" w:cs="Arial"/>
+                <w:noProof/>
+                <w:lang w:eastAsia="es-MX"/>
               </w:rPr>
               <w:tab/>
             </w:r>
@@ -1680,7 +1696,7 @@
                 <w:noProof/>
                 <w:webHidden/>
               </w:rPr>
-              <w:instrText xml:space="preserve"> PAGEREF _Toc430715623 \h </w:instrText>
+              <w:instrText xml:space="preserve"> PAGEREF _Toc430730896 \h </w:instrText>
             </w:r>
             <w:r>
               <w:rPr>
@@ -1723,11 +1739,12 @@
               <w:tab w:val="right" w:leader="dot" w:pos="8827"/>
             </w:tabs>
             <w:rPr>
-              <w:rFonts w:ascii="Arial" w:hAnsi="Arial" w:cs="Arial"/>
+              <w:rFonts w:ascii="Arial" w:eastAsiaTheme="minorEastAsia" w:hAnsi="Arial" w:cs="Arial"/>
               <w:noProof/>
+              <w:lang w:eastAsia="es-MX"/>
             </w:rPr>
           </w:pPr>
-          <w:hyperlink w:anchor="_Toc430715624" w:history="1">
+          <w:hyperlink w:anchor="_Toc430730897" w:history="1">
             <w:r>
               <w:rPr>
                 <w:rStyle w:val="Hipervnculo"/>
@@ -1738,8 +1755,9 @@
             </w:r>
             <w:r>
               <w:rPr>
-                <w:rFonts w:ascii="Arial" w:hAnsi="Arial" w:cs="Arial"/>
-                <w:noProof/>
+                <w:rFonts w:ascii="Arial" w:eastAsiaTheme="minorEastAsia" w:hAnsi="Arial" w:cs="Arial"/>
+                <w:noProof/>
+                <w:lang w:eastAsia="es-MX"/>
               </w:rPr>
               <w:tab/>
             </w:r>
@@ -1773,7 +1791,7 @@
                 <w:noProof/>
                 <w:webHidden/>
               </w:rPr>
-              <w:instrText xml:space="preserve"> PAGEREF _Toc430715624 \h </w:instrText>
+              <w:instrText xml:space="preserve"> PAGEREF _Toc430730897 \h </w:instrText>
             </w:r>
             <w:r>
               <w:rPr>
@@ -1816,11 +1834,12 @@
               <w:tab w:val="right" w:leader="dot" w:pos="8827"/>
             </w:tabs>
             <w:rPr>
-              <w:rFonts w:ascii="Arial" w:hAnsi="Arial" w:cs="Arial"/>
+              <w:rFonts w:ascii="Arial" w:eastAsiaTheme="minorEastAsia" w:hAnsi="Arial" w:cs="Arial"/>
               <w:noProof/>
+              <w:lang w:eastAsia="es-MX"/>
             </w:rPr>
           </w:pPr>
-          <w:hyperlink w:anchor="_Toc430715625" w:history="1">
+          <w:hyperlink w:anchor="_Toc430730898" w:history="1">
             <w:r>
               <w:rPr>
                 <w:rStyle w:val="Hipervnculo"/>
@@ -1831,8 +1850,9 @@
             </w:r>
             <w:r>
               <w:rPr>
-                <w:rFonts w:ascii="Arial" w:hAnsi="Arial" w:cs="Arial"/>
-                <w:noProof/>
+                <w:rFonts w:ascii="Arial" w:eastAsiaTheme="minorEastAsia" w:hAnsi="Arial" w:cs="Arial"/>
+                <w:noProof/>
+                <w:lang w:eastAsia="es-MX"/>
               </w:rPr>
               <w:tab/>
             </w:r>
@@ -1866,7 +1886,7 @@
                 <w:noProof/>
                 <w:webHidden/>
               </w:rPr>
-              <w:instrText xml:space="preserve"> PAGEREF _Toc430715625 \h </w:instrText>
+              <w:instrText xml:space="preserve"> PAGEREF _Toc430730898 \h </w:instrText>
             </w:r>
             <w:r>
               <w:rPr>
@@ -1909,11 +1929,12 @@
               <w:tab w:val="right" w:leader="dot" w:pos="8827"/>
             </w:tabs>
             <w:rPr>
-              <w:rFonts w:ascii="Arial" w:hAnsi="Arial" w:cs="Arial"/>
+              <w:rFonts w:ascii="Arial" w:eastAsiaTheme="minorEastAsia" w:hAnsi="Arial" w:cs="Arial"/>
               <w:noProof/>
+              <w:lang w:eastAsia="es-MX"/>
             </w:rPr>
           </w:pPr>
-          <w:hyperlink w:anchor="_Toc430715626" w:history="1">
+          <w:hyperlink w:anchor="_Toc430730899" w:history="1">
             <w:r>
               <w:rPr>
                 <w:rStyle w:val="Hipervnculo"/>
@@ -1924,8 +1945,9 @@
             </w:r>
             <w:r>
               <w:rPr>
-                <w:rFonts w:ascii="Arial" w:hAnsi="Arial" w:cs="Arial"/>
-                <w:noProof/>
+                <w:rFonts w:ascii="Arial" w:eastAsiaTheme="minorEastAsia" w:hAnsi="Arial" w:cs="Arial"/>
+                <w:noProof/>
+                <w:lang w:eastAsia="es-MX"/>
               </w:rPr>
               <w:tab/>
             </w:r>
@@ -1959,7 +1981,7 @@
                 <w:noProof/>
                 <w:webHidden/>
               </w:rPr>
-              <w:instrText xml:space="preserve"> PAGEREF _Toc430715626 \h </w:instrText>
+              <w:instrText xml:space="preserve"> PAGEREF _Toc430730899 \h </w:instrText>
             </w:r>
             <w:r>
               <w:rPr>
@@ -1982,7 +2004,7 @@
                 <w:noProof/>
                 <w:webHidden/>
               </w:rPr>
-              <w:t>2</w:t>
+              <w:t>3</w:t>
             </w:r>
             <w:r>
               <w:rPr>
@@ -2002,11 +2024,12 @@
               <w:tab w:val="right" w:leader="dot" w:pos="8827"/>
             </w:tabs>
             <w:rPr>
-              <w:rFonts w:ascii="Arial" w:hAnsi="Arial" w:cs="Arial"/>
+              <w:rFonts w:ascii="Arial" w:eastAsiaTheme="minorEastAsia" w:hAnsi="Arial" w:cs="Arial"/>
               <w:noProof/>
+              <w:lang w:eastAsia="es-MX"/>
             </w:rPr>
           </w:pPr>
-          <w:hyperlink w:anchor="_Toc430715627" w:history="1">
+          <w:hyperlink w:anchor="_Toc430730900" w:history="1">
             <w:r>
               <w:rPr>
                 <w:rStyle w:val="Hipervnculo"/>
@@ -2017,8 +2040,9 @@
             </w:r>
             <w:r>
               <w:rPr>
-                <w:rFonts w:ascii="Arial" w:hAnsi="Arial" w:cs="Arial"/>
-                <w:noProof/>
+                <w:rFonts w:ascii="Arial" w:eastAsiaTheme="minorEastAsia" w:hAnsi="Arial" w:cs="Arial"/>
+                <w:noProof/>
+                <w:lang w:eastAsia="es-MX"/>
               </w:rPr>
               <w:tab/>
             </w:r>
@@ -2052,7 +2076,7 @@
                 <w:noProof/>
                 <w:webHidden/>
               </w:rPr>
-              <w:instrText xml:space="preserve"> PAGEREF _Toc430715627 \h </w:instrText>
+              <w:instrText xml:space="preserve"> PAGEREF _Toc430730900 \h </w:instrText>
             </w:r>
             <w:r>
               <w:rPr>
@@ -2095,11 +2119,12 @@
               <w:tab w:val="right" w:leader="dot" w:pos="8827"/>
             </w:tabs>
             <w:rPr>
-              <w:rFonts w:ascii="Arial" w:hAnsi="Arial" w:cs="Arial"/>
+              <w:rFonts w:ascii="Arial" w:eastAsiaTheme="minorEastAsia" w:hAnsi="Arial" w:cs="Arial"/>
               <w:noProof/>
+              <w:lang w:eastAsia="es-MX"/>
             </w:rPr>
           </w:pPr>
-          <w:hyperlink w:anchor="_Toc430715628" w:history="1">
+          <w:hyperlink w:anchor="_Toc430730901" w:history="1">
             <w:r>
               <w:rPr>
                 <w:rStyle w:val="Hipervnculo"/>
@@ -2110,8 +2135,9 @@
             </w:r>
             <w:r>
               <w:rPr>
-                <w:rFonts w:ascii="Arial" w:hAnsi="Arial" w:cs="Arial"/>
-                <w:noProof/>
+                <w:rFonts w:ascii="Arial" w:eastAsiaTheme="minorEastAsia" w:hAnsi="Arial" w:cs="Arial"/>
+                <w:noProof/>
+                <w:lang w:eastAsia="es-MX"/>
               </w:rPr>
               <w:tab/>
             </w:r>
@@ -2145,7 +2171,7 @@
                 <w:noProof/>
                 <w:webHidden/>
               </w:rPr>
-              <w:instrText xml:space="preserve"> PAGEREF _Toc430715628 \h </w:instrText>
+              <w:instrText xml:space="preserve"> PAGEREF _Toc430730901 \h </w:instrText>
             </w:r>
             <w:r>
               <w:rPr>
@@ -2188,11 +2214,12 @@
               <w:tab w:val="right" w:leader="dot" w:pos="8827"/>
             </w:tabs>
             <w:rPr>
-              <w:rFonts w:ascii="Arial" w:hAnsi="Arial" w:cs="Arial"/>
+              <w:rFonts w:ascii="Arial" w:eastAsiaTheme="minorEastAsia" w:hAnsi="Arial" w:cs="Arial"/>
               <w:noProof/>
+              <w:lang w:eastAsia="es-MX"/>
             </w:rPr>
           </w:pPr>
-          <w:hyperlink w:anchor="_Toc430715629" w:history="1">
+          <w:hyperlink w:anchor="_Toc430730902" w:history="1">
             <w:r>
               <w:rPr>
                 <w:rStyle w:val="Hipervnculo"/>
@@ -2203,8 +2230,9 @@
             </w:r>
             <w:r>
               <w:rPr>
-                <w:rFonts w:ascii="Arial" w:hAnsi="Arial" w:cs="Arial"/>
-                <w:noProof/>
+                <w:rFonts w:ascii="Arial" w:eastAsiaTheme="minorEastAsia" w:hAnsi="Arial" w:cs="Arial"/>
+                <w:noProof/>
+                <w:lang w:eastAsia="es-MX"/>
               </w:rPr>
               <w:tab/>
             </w:r>
@@ -2238,7 +2266,7 @@
                 <w:noProof/>
                 <w:webHidden/>
               </w:rPr>
-              <w:instrText xml:space="preserve"> PAGEREF _Toc430715629 \h </w:instrText>
+              <w:instrText xml:space="preserve"> PAGEREF _Toc430730902 \h </w:instrText>
             </w:r>
             <w:r>
               <w:rPr>
@@ -2281,11 +2309,12 @@
               <w:tab w:val="right" w:leader="dot" w:pos="8827"/>
             </w:tabs>
             <w:rPr>
-              <w:rFonts w:ascii="Arial" w:hAnsi="Arial" w:cs="Arial"/>
+              <w:rFonts w:ascii="Arial" w:eastAsiaTheme="minorEastAsia" w:hAnsi="Arial" w:cs="Arial"/>
               <w:noProof/>
+              <w:lang w:eastAsia="es-MX"/>
             </w:rPr>
           </w:pPr>
-          <w:hyperlink w:anchor="_Toc430715630" w:history="1">
+          <w:hyperlink w:anchor="_Toc430730903" w:history="1">
             <w:r>
               <w:rPr>
                 <w:rStyle w:val="Hipervnculo"/>
@@ -2296,8 +2325,9 @@
             </w:r>
             <w:r>
               <w:rPr>
-                <w:rFonts w:ascii="Arial" w:hAnsi="Arial" w:cs="Arial"/>
-                <w:noProof/>
+                <w:rFonts w:ascii="Arial" w:eastAsiaTheme="minorEastAsia" w:hAnsi="Arial" w:cs="Arial"/>
+                <w:noProof/>
+                <w:lang w:eastAsia="es-MX"/>
               </w:rPr>
               <w:tab/>
             </w:r>
@@ -2331,7 +2361,7 @@
                 <w:noProof/>
                 <w:webHidden/>
               </w:rPr>
-              <w:instrText xml:space="preserve"> PAGEREF _Toc430715630 \h </w:instrText>
+              <w:instrText xml:space="preserve"> PAGEREF _Toc430730903 \h </w:instrText>
             </w:r>
             <w:r>
               <w:rPr>
@@ -2374,11 +2404,12 @@
               <w:tab w:val="right" w:leader="dot" w:pos="8827"/>
             </w:tabs>
             <w:rPr>
-              <w:rFonts w:ascii="Arial" w:hAnsi="Arial" w:cs="Arial"/>
+              <w:rFonts w:ascii="Arial" w:eastAsiaTheme="minorEastAsia" w:hAnsi="Arial" w:cs="Arial"/>
               <w:noProof/>
+              <w:lang w:eastAsia="es-MX"/>
             </w:rPr>
           </w:pPr>
-          <w:hyperlink w:anchor="_Toc430715631" w:history="1">
+          <w:hyperlink w:anchor="_Toc430730904" w:history="1">
             <w:r>
               <w:rPr>
                 <w:rStyle w:val="Hipervnculo"/>
@@ -2389,8 +2420,9 @@
             </w:r>
             <w:r>
               <w:rPr>
-                <w:rFonts w:ascii="Arial" w:hAnsi="Arial" w:cs="Arial"/>
-                <w:noProof/>
+                <w:rFonts w:ascii="Arial" w:eastAsiaTheme="minorEastAsia" w:hAnsi="Arial" w:cs="Arial"/>
+                <w:noProof/>
+                <w:lang w:eastAsia="es-MX"/>
               </w:rPr>
               <w:tab/>
             </w:r>
@@ -2424,7 +2456,7 @@
                 <w:noProof/>
                 <w:webHidden/>
               </w:rPr>
-              <w:instrText xml:space="preserve"> PAGEREF _Toc430715631 \h </w:instrText>
+              <w:instrText xml:space="preserve"> PAGEREF _Toc430730904 \h </w:instrText>
             </w:r>
             <w:r>
               <w:rPr>
@@ -2447,7 +2479,7 @@
                 <w:noProof/>
                 <w:webHidden/>
               </w:rPr>
-              <w:t>3</w:t>
+              <w:t>4</w:t>
             </w:r>
             <w:r>
               <w:rPr>
@@ -2467,11 +2499,12 @@
               <w:tab w:val="right" w:leader="dot" w:pos="8827"/>
             </w:tabs>
             <w:rPr>
-              <w:rFonts w:ascii="Arial" w:hAnsi="Arial" w:cs="Arial"/>
+              <w:rFonts w:ascii="Arial" w:eastAsiaTheme="minorEastAsia" w:hAnsi="Arial" w:cs="Arial"/>
               <w:noProof/>
+              <w:lang w:eastAsia="es-MX"/>
             </w:rPr>
           </w:pPr>
-          <w:hyperlink w:anchor="_Toc430715632" w:history="1">
+          <w:hyperlink w:anchor="_Toc430730905" w:history="1">
             <w:r>
               <w:rPr>
                 <w:rStyle w:val="Hipervnculo"/>
@@ -2483,8 +2516,9 @@
             </w:r>
             <w:r>
               <w:rPr>
-                <w:rFonts w:ascii="Arial" w:hAnsi="Arial" w:cs="Arial"/>
-                <w:noProof/>
+                <w:rFonts w:ascii="Arial" w:eastAsiaTheme="minorEastAsia" w:hAnsi="Arial" w:cs="Arial"/>
+                <w:noProof/>
+                <w:lang w:eastAsia="es-MX"/>
               </w:rPr>
               <w:tab/>
             </w:r>
@@ -2519,7 +2553,7 @@
                 <w:noProof/>
                 <w:webHidden/>
               </w:rPr>
-              <w:instrText xml:space="preserve"> PAGEREF _Toc430715632 \h </w:instrText>
+              <w:instrText xml:space="preserve"> PAGEREF _Toc430730905 \h </w:instrText>
             </w:r>
             <w:r>
               <w:rPr>
@@ -2562,11 +2596,12 @@
               <w:tab w:val="right" w:leader="dot" w:pos="8827"/>
             </w:tabs>
             <w:rPr>
-              <w:rFonts w:ascii="Arial" w:hAnsi="Arial" w:cs="Arial"/>
+              <w:rFonts w:ascii="Arial" w:eastAsiaTheme="minorEastAsia" w:hAnsi="Arial" w:cs="Arial"/>
               <w:noProof/>
+              <w:lang w:eastAsia="es-MX"/>
             </w:rPr>
           </w:pPr>
-          <w:hyperlink w:anchor="_Toc430715633" w:history="1">
+          <w:hyperlink w:anchor="_Toc430730906" w:history="1">
             <w:r>
               <w:rPr>
                 <w:rStyle w:val="Hipervnculo"/>
@@ -2577,8 +2612,9 @@
             </w:r>
             <w:r>
               <w:rPr>
-                <w:rFonts w:ascii="Arial" w:hAnsi="Arial" w:cs="Arial"/>
-                <w:noProof/>
+                <w:rFonts w:ascii="Arial" w:eastAsiaTheme="minorEastAsia" w:hAnsi="Arial" w:cs="Arial"/>
+                <w:noProof/>
+                <w:lang w:eastAsia="es-MX"/>
               </w:rPr>
               <w:tab/>
             </w:r>
@@ -2612,7 +2648,7 @@
                 <w:noProof/>
                 <w:webHidden/>
               </w:rPr>
-              <w:instrText xml:space="preserve"> PAGEREF _Toc430715633 \h </w:instrText>
+              <w:instrText xml:space="preserve"> PAGEREF _Toc430730906 \h </w:instrText>
             </w:r>
             <w:r>
               <w:rPr>
@@ -2655,11 +2691,12 @@
               <w:tab w:val="right" w:leader="dot" w:pos="8827"/>
             </w:tabs>
             <w:rPr>
-              <w:rFonts w:ascii="Arial" w:hAnsi="Arial" w:cs="Arial"/>
+              <w:rFonts w:ascii="Arial" w:eastAsiaTheme="minorEastAsia" w:hAnsi="Arial" w:cs="Arial"/>
               <w:noProof/>
+              <w:lang w:eastAsia="es-MX"/>
             </w:rPr>
           </w:pPr>
-          <w:hyperlink w:anchor="_Toc430715634" w:history="1">
+          <w:hyperlink w:anchor="_Toc430730907" w:history="1">
             <w:r>
               <w:rPr>
                 <w:rStyle w:val="Hipervnculo"/>
@@ -2671,8 +2708,9 @@
             </w:r>
             <w:r>
               <w:rPr>
-                <w:rFonts w:ascii="Arial" w:hAnsi="Arial" w:cs="Arial"/>
-                <w:noProof/>
+                <w:rFonts w:ascii="Arial" w:eastAsiaTheme="minorEastAsia" w:hAnsi="Arial" w:cs="Arial"/>
+                <w:noProof/>
+                <w:lang w:eastAsia="es-MX"/>
               </w:rPr>
               <w:tab/>
             </w:r>
@@ -2707,7 +2745,7 @@
                 <w:noProof/>
                 <w:webHidden/>
               </w:rPr>
-              <w:instrText xml:space="preserve"> PAGEREF _Toc430715634 \h </w:instrText>
+              <w:instrText xml:space="preserve"> PAGEREF _Toc430730907 \h </w:instrText>
             </w:r>
             <w:r>
               <w:rPr>
@@ -2750,11 +2788,12 @@
               <w:tab w:val="right" w:leader="dot" w:pos="8827"/>
             </w:tabs>
             <w:rPr>
-              <w:rFonts w:ascii="Arial" w:hAnsi="Arial" w:cs="Arial"/>
+              <w:rFonts w:ascii="Arial" w:eastAsiaTheme="minorEastAsia" w:hAnsi="Arial" w:cs="Arial"/>
               <w:noProof/>
+              <w:lang w:eastAsia="es-MX"/>
             </w:rPr>
           </w:pPr>
-          <w:hyperlink w:anchor="_Toc430715635" w:history="1">
+          <w:hyperlink w:anchor="_Toc430730908" w:history="1">
             <w:r>
               <w:rPr>
                 <w:rStyle w:val="Hipervnculo"/>
@@ -2765,8 +2804,9 @@
             </w:r>
             <w:r>
               <w:rPr>
-                <w:rFonts w:ascii="Arial" w:hAnsi="Arial" w:cs="Arial"/>
-                <w:noProof/>
+                <w:rFonts w:ascii="Arial" w:eastAsiaTheme="minorEastAsia" w:hAnsi="Arial" w:cs="Arial"/>
+                <w:noProof/>
+                <w:lang w:eastAsia="es-MX"/>
               </w:rPr>
               <w:tab/>
             </w:r>
@@ -2801,7 +2841,7 @@
                 <w:noProof/>
                 <w:webHidden/>
               </w:rPr>
-              <w:instrText xml:space="preserve"> PAGEREF _Toc430715635 \h </w:instrText>
+              <w:instrText xml:space="preserve"> PAGEREF _Toc430730908 \h </w:instrText>
             </w:r>
             <w:r>
               <w:rPr>
@@ -2844,11 +2884,12 @@
               <w:tab w:val="right" w:leader="dot" w:pos="8827"/>
             </w:tabs>
             <w:rPr>
-              <w:rFonts w:ascii="Arial" w:hAnsi="Arial" w:cs="Arial"/>
+              <w:rFonts w:ascii="Arial" w:eastAsiaTheme="minorEastAsia" w:hAnsi="Arial" w:cs="Arial"/>
               <w:noProof/>
+              <w:lang w:eastAsia="es-MX"/>
             </w:rPr>
           </w:pPr>
-          <w:hyperlink w:anchor="_Toc430715636" w:history="1">
+          <w:hyperlink w:anchor="_Toc430730909" w:history="1">
             <w:r>
               <w:rPr>
                 <w:rStyle w:val="Hipervnculo"/>
@@ -2859,8 +2900,9 @@
             </w:r>
             <w:r>
               <w:rPr>
-                <w:rFonts w:ascii="Arial" w:hAnsi="Arial" w:cs="Arial"/>
-                <w:noProof/>
+                <w:rFonts w:ascii="Arial" w:eastAsiaTheme="minorEastAsia" w:hAnsi="Arial" w:cs="Arial"/>
+                <w:noProof/>
+                <w:lang w:eastAsia="es-MX"/>
               </w:rPr>
               <w:tab/>
             </w:r>
@@ -2904,7 +2946,7 @@
                 <w:noProof/>
                 <w:webHidden/>
               </w:rPr>
-              <w:instrText xml:space="preserve"> PAGEREF _Toc430715636 \h </w:instrText>
+              <w:instrText xml:space="preserve"> PAGEREF _Toc430730909 \h </w:instrText>
             </w:r>
             <w:r>
               <w:rPr>
@@ -2947,11 +2989,12 @@
               <w:tab w:val="right" w:leader="dot" w:pos="8827"/>
             </w:tabs>
             <w:rPr>
-              <w:rFonts w:ascii="Arial" w:hAnsi="Arial" w:cs="Arial"/>
+              <w:rFonts w:ascii="Arial" w:eastAsiaTheme="minorEastAsia" w:hAnsi="Arial" w:cs="Arial"/>
               <w:noProof/>
+              <w:lang w:eastAsia="es-MX"/>
             </w:rPr>
           </w:pPr>
-          <w:hyperlink w:anchor="_Toc430715637" w:history="1">
+          <w:hyperlink w:anchor="_Toc430730910" w:history="1">
             <w:r>
               <w:rPr>
                 <w:rStyle w:val="Hipervnculo"/>
@@ -2962,8 +3005,9 @@
             </w:r>
             <w:r>
               <w:rPr>
-                <w:rFonts w:ascii="Arial" w:hAnsi="Arial" w:cs="Arial"/>
-                <w:noProof/>
+                <w:rFonts w:ascii="Arial" w:eastAsiaTheme="minorEastAsia" w:hAnsi="Arial" w:cs="Arial"/>
+                <w:noProof/>
+                <w:lang w:eastAsia="es-MX"/>
               </w:rPr>
               <w:tab/>
             </w:r>
@@ -2997,7 +3041,7 @@
                 <w:noProof/>
                 <w:webHidden/>
               </w:rPr>
-              <w:instrText xml:space="preserve"> PAGEREF _Toc430715637 \h </w:instrText>
+              <w:instrText xml:space="preserve"> PAGEREF _Toc430730910 \h </w:instrText>
             </w:r>
             <w:r>
               <w:rPr>
@@ -3095,7 +3139,7 @@
       <w:pPr>
         <w:pStyle w:val="Ttulo1"/>
       </w:pPr>
-      <w:bookmarkStart w:id="0" w:name="_Toc430715617"/>
+      <w:bookmarkStart w:id="0" w:name="_Toc430730890"/>
       <w:r>
         <w:t>1</w:t>
       </w:r>
@@ -3109,7 +3153,7 @@
       <w:pPr>
         <w:pStyle w:val="Ttulo2"/>
       </w:pPr>
-      <w:bookmarkStart w:id="1" w:name="_Toc430715618"/>
+      <w:bookmarkStart w:id="1" w:name="_Toc430730891"/>
       <w:r>
         <w:t>1.1</w:t>
       </w:r>
@@ -3121,6 +3165,236 @@
     </w:p>
     <w:p>
       <w:pPr>
+        <w:jc w:val="both"/>
+        <w:rPr>
+          <w:rFonts w:ascii="Arial" w:hAnsi="Arial" w:cs="Arial"/>
+        </w:rPr>
+      </w:pPr>
+      <w:r>
+        <w:rPr>
+          <w:rFonts w:ascii="Arial" w:hAnsi="Arial" w:cs="Arial"/>
+        </w:rPr>
+        <w:t>Inicia operaciones en el otoño de 1991, durante la temporada de zafra.</w:t>
+      </w:r>
+    </w:p>
+    <w:p>
+      <w:pPr>
+        <w:jc w:val="both"/>
+        <w:rPr>
+          <w:rFonts w:ascii="Arial" w:hAnsi="Arial" w:cs="Arial"/>
+        </w:rPr>
+      </w:pPr>
+      <w:r>
+        <w:rPr>
+          <w:rFonts w:ascii="Arial" w:hAnsi="Arial" w:cs="Arial"/>
+        </w:rPr>
+        <w:t>Ubicada en el m</w:t>
+      </w:r>
+      <w:r>
+        <w:rPr>
+          <w:rFonts w:ascii="Arial" w:hAnsi="Arial" w:cs="Arial"/>
+        </w:rPr>
+        <w:t xml:space="preserve">unicipio de </w:t>
+      </w:r>
+      <w:proofErr w:type="spellStart"/>
+      <w:r>
+        <w:rPr>
+          <w:rFonts w:ascii="Arial" w:hAnsi="Arial" w:cs="Arial"/>
+        </w:rPr>
+        <w:t>Tezonapa</w:t>
+      </w:r>
+      <w:proofErr w:type="spellEnd"/>
+      <w:r>
+        <w:rPr>
+          <w:rFonts w:ascii="Arial" w:hAnsi="Arial" w:cs="Arial"/>
+        </w:rPr>
+        <w:t>, Veracruz Dirección actual Av. 5 de mayo No. 15</w:t>
+      </w:r>
+      <w:r>
+        <w:rPr>
+          <w:rFonts w:ascii="Arial" w:hAnsi="Arial" w:cs="Arial"/>
+        </w:rPr>
+        <w:t>.</w:t>
+      </w:r>
+    </w:p>
+    <w:p>
+      <w:pPr>
+        <w:jc w:val="both"/>
+        <w:rPr>
+          <w:rFonts w:ascii="Arial" w:hAnsi="Arial" w:cs="Arial"/>
+        </w:rPr>
+      </w:pPr>
+      <w:r>
+        <w:rPr>
+          <w:rFonts w:ascii="Arial" w:hAnsi="Arial" w:cs="Arial"/>
+        </w:rPr>
+        <w:t xml:space="preserve">En 1995 se forma una pequeña fuerza de producción integrada por la dueña y </w:t>
+      </w:r>
+      <w:r>
+        <w:rPr>
+          <w:rFonts w:ascii="Arial" w:hAnsi="Arial" w:cs="Arial"/>
+        </w:rPr>
+        <w:t>dos</w:t>
+      </w:r>
+      <w:r>
+        <w:rPr>
+          <w:rFonts w:ascii="Arial" w:hAnsi="Arial" w:cs="Arial"/>
+        </w:rPr>
+        <w:t xml:space="preserve"> personas más para comenzar a elaborar pasteles.</w:t>
+      </w:r>
+    </w:p>
+    <w:p>
+      <w:pPr>
+        <w:jc w:val="both"/>
+        <w:rPr>
+          <w:rFonts w:ascii="Arial" w:hAnsi="Arial" w:cs="Arial"/>
+        </w:rPr>
+      </w:pPr>
+      <w:r>
+        <w:rPr>
+          <w:rFonts w:ascii="Arial" w:hAnsi="Arial" w:cs="Arial"/>
+        </w:rPr>
+        <w:t xml:space="preserve">En 1997 se adquiere un local en el municipio de </w:t>
+      </w:r>
+      <w:proofErr w:type="spellStart"/>
+      <w:r>
+        <w:rPr>
+          <w:rFonts w:ascii="Arial" w:hAnsi="Arial" w:cs="Arial"/>
+        </w:rPr>
+        <w:t>Tezonapa</w:t>
+      </w:r>
+      <w:proofErr w:type="spellEnd"/>
+      <w:r>
+        <w:rPr>
+          <w:rFonts w:ascii="Arial" w:hAnsi="Arial" w:cs="Arial"/>
+        </w:rPr>
+        <w:t>,</w:t>
+      </w:r>
+      <w:r>
+        <w:rPr>
+          <w:rFonts w:ascii="Arial" w:hAnsi="Arial" w:cs="Arial"/>
+        </w:rPr>
+        <w:t xml:space="preserve"> justo en frente de la terminal de autobuses.</w:t>
+      </w:r>
+    </w:p>
+    <w:p>
+      <w:pPr>
+        <w:jc w:val="both"/>
+        <w:rPr>
+          <w:rFonts w:ascii="Arial" w:hAnsi="Arial" w:cs="Arial"/>
+        </w:rPr>
+      </w:pPr>
+      <w:r>
+        <w:rPr>
+          <w:rFonts w:ascii="Arial" w:hAnsi="Arial" w:cs="Arial"/>
+        </w:rPr>
+        <w:t>Paulatinamente se fue adquiriendo equipo más especializado, mismo que se montó  en el domicilio d</w:t>
+      </w:r>
+      <w:r>
+        <w:rPr>
+          <w:rFonts w:ascii="Arial" w:hAnsi="Arial" w:cs="Arial"/>
+        </w:rPr>
+        <w:t>e la propietaria en m</w:t>
+      </w:r>
+      <w:r>
+        <w:rPr>
+          <w:rFonts w:ascii="Arial" w:hAnsi="Arial" w:cs="Arial"/>
+        </w:rPr>
+        <w:t>anzana 14</w:t>
+      </w:r>
+      <w:r>
+        <w:rPr>
+          <w:rFonts w:ascii="Arial" w:hAnsi="Arial" w:cs="Arial"/>
+        </w:rPr>
+        <w:t>,</w:t>
+      </w:r>
+      <w:r>
+        <w:rPr>
+          <w:rFonts w:ascii="Arial" w:hAnsi="Arial" w:cs="Arial"/>
+        </w:rPr>
+        <w:t xml:space="preserve"> </w:t>
+      </w:r>
+      <w:r>
+        <w:rPr>
+          <w:rFonts w:ascii="Arial" w:hAnsi="Arial" w:cs="Arial"/>
+        </w:rPr>
+        <w:t>f</w:t>
+      </w:r>
+      <w:r>
+        <w:rPr>
+          <w:rFonts w:ascii="Arial" w:hAnsi="Arial" w:cs="Arial"/>
+        </w:rPr>
+        <w:t xml:space="preserve">rente al andén de Ferrocarril s/n, en la localidad de </w:t>
+      </w:r>
+      <w:proofErr w:type="spellStart"/>
+      <w:r>
+        <w:rPr>
+          <w:rFonts w:ascii="Arial" w:hAnsi="Arial" w:cs="Arial"/>
+        </w:rPr>
+        <w:t>Motzonrongo</w:t>
+      </w:r>
+      <w:proofErr w:type="spellEnd"/>
+      <w:r>
+        <w:rPr>
+          <w:rFonts w:ascii="Arial" w:hAnsi="Arial" w:cs="Arial"/>
+        </w:rPr>
+        <w:t>, Veracruz</w:t>
+      </w:r>
+      <w:r>
+        <w:rPr>
+          <w:rFonts w:ascii="Arial" w:hAnsi="Arial" w:cs="Arial"/>
+        </w:rPr>
+        <w:t>.</w:t>
+      </w:r>
+    </w:p>
+    <w:p>
+      <w:pPr>
+        <w:jc w:val="both"/>
+      </w:pPr>
+      <w:r>
+        <w:rPr>
+          <w:rFonts w:ascii="Arial" w:hAnsi="Arial" w:cs="Arial"/>
+        </w:rPr>
+        <w:t xml:space="preserve">Después </w:t>
+      </w:r>
+      <w:r>
+        <w:rPr>
+          <w:rFonts w:ascii="Arial" w:hAnsi="Arial" w:cs="Arial"/>
+        </w:rPr>
+        <w:t xml:space="preserve">de unos años se ha creado </w:t>
+      </w:r>
+      <w:r>
+        <w:rPr>
+          <w:rFonts w:ascii="Arial" w:hAnsi="Arial" w:cs="Arial"/>
+        </w:rPr>
+        <w:t xml:space="preserve">una nueva sucursal ubicada en Vía </w:t>
+      </w:r>
+      <w:r>
+        <w:rPr>
+          <w:rFonts w:ascii="Arial" w:hAnsi="Arial" w:cs="Arial"/>
+        </w:rPr>
+        <w:t xml:space="preserve">Central </w:t>
+      </w:r>
+      <w:proofErr w:type="spellStart"/>
+      <w:r>
+        <w:rPr>
+          <w:rFonts w:ascii="Arial" w:hAnsi="Arial" w:cs="Arial"/>
+        </w:rPr>
+        <w:t>Motzonrongo</w:t>
+      </w:r>
+      <w:proofErr w:type="spellEnd"/>
+      <w:r>
+        <w:rPr>
+          <w:rFonts w:ascii="Arial" w:hAnsi="Arial" w:cs="Arial"/>
+        </w:rPr>
+        <w:t xml:space="preserve"> Sur</w:t>
+      </w:r>
+      <w:r>
+        <w:t>.</w:t>
+      </w:r>
+    </w:p>
+    <w:p>
+      <w:pPr>
         <w:pStyle w:val="Ttulo2"/>
       </w:pPr>
     </w:p>
@@ -3129,7 +3403,7 @@
         <w:pStyle w:val="Ttulo2"/>
         <w:spacing w:after="120"/>
       </w:pPr>
-      <w:bookmarkStart w:id="2" w:name="_Toc430715619"/>
+      <w:bookmarkStart w:id="2" w:name="_Toc430730892"/>
       <w:r>
         <w:t>1.2</w:t>
       </w:r>
@@ -3168,7 +3442,7 @@
         <w:pStyle w:val="Ttulo1"/>
         <w:spacing w:after="120"/>
       </w:pPr>
-      <w:bookmarkStart w:id="3" w:name="_Toc430715620"/>
+      <w:bookmarkStart w:id="3" w:name="_Toc430730893"/>
       <w:r>
         <w:t>2</w:t>
       </w:r>
@@ -3183,7 +3457,7 @@
         <w:pStyle w:val="Ttulo2"/>
         <w:spacing w:after="120"/>
       </w:pPr>
-      <w:bookmarkStart w:id="4" w:name="_Toc430715621"/>
+      <w:bookmarkStart w:id="4" w:name="_Toc430730894"/>
       <w:r>
         <w:t>2.1</w:t>
       </w:r>
@@ -3341,6 +3615,14 @@
         <w:rPr>
           <w:rFonts w:ascii="Arial" w:hAnsi="Arial" w:cs="Arial"/>
         </w:rPr>
+        <w:sectPr>
+          <w:footerReference w:type="default" r:id="rId13"/>
+          <w:pgSz w:w="12240" w:h="15840"/>
+          <w:pgMar w:top="1418" w:right="1418" w:bottom="1418" w:left="1985" w:header="708" w:footer="708" w:gutter="0"/>
+          <w:cols w:space="708"/>
+          <w:titlePg/>
+          <w:docGrid w:linePitch="360"/>
+        </w:sectPr>
       </w:pPr>
       <w:r>
         <w:rPr>
@@ -3371,6 +3653,7 @@
         <w:rPr>
           <w:rFonts w:ascii="Arial" w:hAnsi="Arial" w:cs="Arial"/>
         </w:rPr>
+        <w:lastRenderedPageBreak/>
         <w:t>Ventas</w:t>
       </w:r>
       <w:r>
@@ -3409,15 +3692,8 @@
         <w:jc w:val="both"/>
         <w:rPr>
           <w:rFonts w:ascii="Arial" w:hAnsi="Arial" w:cs="Arial"/>
-        </w:rPr>
-        <w:sectPr>
-          <w:pgSz w:w="12240" w:h="15840"/>
-          <w:pgMar w:top="1418" w:right="1418" w:bottom="1418" w:left="1985" w:header="708" w:footer="708" w:gutter="0"/>
-          <w:pgNumType w:start="1"/>
-          <w:cols w:space="708"/>
-          <w:titlePg/>
-          <w:docGrid w:linePitch="360"/>
-        </w:sectPr>
+          <w:lang w:val="es-ES"/>
+        </w:rPr>
       </w:pPr>
       <w:r>
         <w:rPr>
@@ -3428,6 +3704,7 @@
     </w:p>
     <w:p>
       <w:pPr>
+        <w:jc w:val="both"/>
         <w:rPr>
           <w:rFonts w:ascii="Arial" w:hAnsi="Arial" w:cs="Arial"/>
           <w:lang w:val="es-ES"/>
@@ -3438,7 +3715,6 @@
           <w:rFonts w:ascii="Arial" w:hAnsi="Arial" w:cs="Arial"/>
           <w:lang w:val="es-ES"/>
         </w:rPr>
-        <w:lastRenderedPageBreak/>
         <w:t>Las principales necesida</w:t>
       </w:r>
       <w:r>
@@ -3571,7 +3847,7 @@
           <w:lang w:val="es-ES"/>
         </w:rPr>
       </w:pPr>
-      <w:bookmarkStart w:id="5" w:name="_Toc430715622"/>
+      <w:bookmarkStart w:id="5" w:name="_Toc430730895"/>
       <w:r>
         <w:rPr>
           <w:lang w:val="es-ES"/>
@@ -3686,7 +3962,7 @@
       <w:pPr>
         <w:pStyle w:val="Ttulo1"/>
       </w:pPr>
-      <w:bookmarkStart w:id="6" w:name="_Toc430715623"/>
+      <w:bookmarkStart w:id="6" w:name="_Toc430730896"/>
       <w:r>
         <w:t>3</w:t>
       </w:r>
@@ -3701,7 +3977,7 @@
         <w:pStyle w:val="Ttulo2"/>
         <w:spacing w:after="120"/>
       </w:pPr>
-      <w:bookmarkStart w:id="7" w:name="_Toc430715624"/>
+      <w:bookmarkStart w:id="7" w:name="_Toc430730897"/>
       <w:r>
         <w:t>3.1</w:t>
       </w:r>
@@ -3731,7 +4007,7 @@
         <w:pStyle w:val="Ttulo2"/>
         <w:spacing w:after="120"/>
       </w:pPr>
-      <w:bookmarkStart w:id="8" w:name="_Toc430715625"/>
+      <w:bookmarkStart w:id="8" w:name="_Toc430730898"/>
       <w:r>
         <w:t>3.2</w:t>
       </w:r>
@@ -3851,145 +4127,6 @@
         <w:rPr>
           <w:rFonts w:ascii="Arial" w:hAnsi="Arial" w:cs="Arial"/>
           <w:lang w:val="es-ES"/>
-        </w:rPr>
-      </w:pPr>
-      <w:r>
-        <w:rPr>
-          <w:rFonts w:ascii="Arial" w:hAnsi="Arial" w:cs="Arial"/>
-          <w:lang w:val="es-ES"/>
-        </w:rPr>
-        <w:t xml:space="preserve">Diseñar el modelo E-R, Relacional y script de la base de datos.   </w:t>
-      </w:r>
-    </w:p>
-    <w:p>
-      <w:pPr>
-        <w:pStyle w:val="Prrafodelista"/>
-        <w:numPr>
-          <w:ilvl w:val="0"/>
-          <w:numId w:val="3"/>
-        </w:numPr>
-        <w:rPr>
-          <w:rFonts w:ascii="Arial" w:hAnsi="Arial" w:cs="Arial"/>
-          <w:lang w:val="es-ES"/>
-        </w:rPr>
-      </w:pPr>
-      <w:r>
-        <w:rPr>
-          <w:rFonts w:ascii="Arial" w:hAnsi="Arial" w:cs="Arial"/>
-          <w:lang w:val="es-ES"/>
-        </w:rPr>
-        <w:t xml:space="preserve">Crear la base de datos que posteriormente se conectara a la aplicación.   </w:t>
-      </w:r>
-    </w:p>
-    <w:p>
-      <w:pPr>
-        <w:pStyle w:val="Prrafodelista"/>
-        <w:numPr>
-          <w:ilvl w:val="0"/>
-          <w:numId w:val="3"/>
-        </w:numPr>
-        <w:rPr>
-          <w:rFonts w:ascii="Arial" w:hAnsi="Arial" w:cs="Arial"/>
-          <w:lang w:val="es-ES"/>
-        </w:rPr>
-      </w:pPr>
-      <w:r>
-        <w:rPr>
-          <w:rFonts w:ascii="Arial" w:hAnsi="Arial" w:cs="Arial"/>
-          <w:lang w:val="es-ES"/>
-        </w:rPr>
-        <w:t xml:space="preserve">Diseñar el prototipo de la aplicación  en base al análisis de los requerimientos.   </w:t>
-      </w:r>
-    </w:p>
-    <w:p>
-      <w:pPr>
-        <w:pStyle w:val="Prrafodelista"/>
-        <w:numPr>
-          <w:ilvl w:val="0"/>
-          <w:numId w:val="3"/>
-        </w:numPr>
-        <w:rPr>
-          <w:rFonts w:ascii="Arial" w:hAnsi="Arial" w:cs="Arial"/>
-          <w:lang w:val="es-ES"/>
-        </w:rPr>
-      </w:pPr>
-      <w:r>
-        <w:rPr>
-          <w:rFonts w:ascii="Arial" w:hAnsi="Arial" w:cs="Arial"/>
-          <w:lang w:val="es-ES"/>
-        </w:rPr>
-        <w:t xml:space="preserve">Desarrollar la aplicación (con el lenguaje de programación seleccionado).    </w:t>
-      </w:r>
-    </w:p>
-    <w:p>
-      <w:pPr>
-        <w:pStyle w:val="Prrafodelista"/>
-        <w:numPr>
-          <w:ilvl w:val="0"/>
-          <w:numId w:val="3"/>
-        </w:numPr>
-        <w:rPr>
-          <w:rFonts w:ascii="Arial" w:hAnsi="Arial" w:cs="Arial"/>
-          <w:lang w:val="es-ES"/>
-        </w:rPr>
-      </w:pPr>
-      <w:r>
-        <w:rPr>
-          <w:rFonts w:ascii="Arial" w:hAnsi="Arial" w:cs="Arial"/>
-          <w:lang w:val="es-ES"/>
-        </w:rPr>
-        <w:t xml:space="preserve">Realizar la conexión entre la base de datos y la aplicación.  </w:t>
-      </w:r>
-    </w:p>
-    <w:p>
-      <w:pPr>
-        <w:pStyle w:val="Prrafodelista"/>
-        <w:numPr>
-          <w:ilvl w:val="0"/>
-          <w:numId w:val="3"/>
-        </w:numPr>
-        <w:rPr>
-          <w:rFonts w:ascii="Arial" w:hAnsi="Arial" w:cs="Arial"/>
-          <w:lang w:val="es-ES"/>
-        </w:rPr>
-      </w:pPr>
-      <w:r>
-        <w:rPr>
-          <w:rFonts w:ascii="Arial" w:hAnsi="Arial" w:cs="Arial"/>
-          <w:lang w:val="es-ES"/>
-        </w:rPr>
-        <w:t xml:space="preserve">Implementación y prueba de la aplicación.  </w:t>
-      </w:r>
-    </w:p>
-    <w:p>
-      <w:pPr>
-        <w:pStyle w:val="Prrafodelista"/>
-        <w:rPr>
-          <w:rFonts w:ascii="Arial" w:hAnsi="Arial" w:cs="Arial"/>
-          <w:lang w:val="es-ES"/>
-        </w:rPr>
-      </w:pPr>
-    </w:p>
-    <w:p>
-      <w:pPr>
-        <w:pStyle w:val="Ttulo1"/>
-        <w:spacing w:after="120"/>
-      </w:pPr>
-      <w:bookmarkStart w:id="9" w:name="_Toc430715626"/>
-      <w:r>
-        <w:t>4</w:t>
-      </w:r>
-      <w:r>
-        <w:tab/>
-        <w:t>Justificación</w:t>
-      </w:r>
-      <w:bookmarkEnd w:id="9"/>
-    </w:p>
-    <w:p>
-      <w:pPr>
-        <w:jc w:val="both"/>
-        <w:rPr>
-          <w:rFonts w:ascii="Arial" w:hAnsi="Arial" w:cs="Arial"/>
         </w:rPr>
         <w:sectPr>
           <w:pgSz w:w="12240" w:h="15840"/>
@@ -4002,6 +4139,143 @@
       <w:r>
         <w:rPr>
           <w:rFonts w:ascii="Arial" w:hAnsi="Arial" w:cs="Arial"/>
+          <w:lang w:val="es-ES"/>
+        </w:rPr>
+        <w:t xml:space="preserve">Diseñar el modelo E-R, Relacional y script de la base de datos.   </w:t>
+      </w:r>
+    </w:p>
+    <w:p>
+      <w:pPr>
+        <w:pStyle w:val="Prrafodelista"/>
+        <w:numPr>
+          <w:ilvl w:val="0"/>
+          <w:numId w:val="3"/>
+        </w:numPr>
+        <w:rPr>
+          <w:rFonts w:ascii="Arial" w:hAnsi="Arial" w:cs="Arial"/>
+          <w:lang w:val="es-ES"/>
+        </w:rPr>
+      </w:pPr>
+      <w:r>
+        <w:rPr>
+          <w:rFonts w:ascii="Arial" w:hAnsi="Arial" w:cs="Arial"/>
+          <w:lang w:val="es-ES"/>
+        </w:rPr>
+        <w:lastRenderedPageBreak/>
+        <w:t xml:space="preserve">Crear la base de datos que posteriormente se conectara a la aplicación.   </w:t>
+      </w:r>
+    </w:p>
+    <w:p>
+      <w:pPr>
+        <w:pStyle w:val="Prrafodelista"/>
+        <w:numPr>
+          <w:ilvl w:val="0"/>
+          <w:numId w:val="3"/>
+        </w:numPr>
+        <w:rPr>
+          <w:rFonts w:ascii="Arial" w:hAnsi="Arial" w:cs="Arial"/>
+          <w:lang w:val="es-ES"/>
+        </w:rPr>
+      </w:pPr>
+      <w:r>
+        <w:rPr>
+          <w:rFonts w:ascii="Arial" w:hAnsi="Arial" w:cs="Arial"/>
+          <w:lang w:val="es-ES"/>
+        </w:rPr>
+        <w:t xml:space="preserve">Diseñar el prototipo de la aplicación  en base al análisis de los requerimientos.   </w:t>
+      </w:r>
+    </w:p>
+    <w:p>
+      <w:pPr>
+        <w:pStyle w:val="Prrafodelista"/>
+        <w:numPr>
+          <w:ilvl w:val="0"/>
+          <w:numId w:val="3"/>
+        </w:numPr>
+        <w:rPr>
+          <w:rFonts w:ascii="Arial" w:hAnsi="Arial" w:cs="Arial"/>
+          <w:lang w:val="es-ES"/>
+        </w:rPr>
+      </w:pPr>
+      <w:r>
+        <w:rPr>
+          <w:rFonts w:ascii="Arial" w:hAnsi="Arial" w:cs="Arial"/>
+          <w:lang w:val="es-ES"/>
+        </w:rPr>
+        <w:t xml:space="preserve">Desarrollar la aplicación (con el lenguaje de programación seleccionado).    </w:t>
+      </w:r>
+    </w:p>
+    <w:p>
+      <w:pPr>
+        <w:pStyle w:val="Prrafodelista"/>
+        <w:numPr>
+          <w:ilvl w:val="0"/>
+          <w:numId w:val="3"/>
+        </w:numPr>
+        <w:rPr>
+          <w:rFonts w:ascii="Arial" w:hAnsi="Arial" w:cs="Arial"/>
+          <w:lang w:val="es-ES"/>
+        </w:rPr>
+      </w:pPr>
+      <w:r>
+        <w:rPr>
+          <w:rFonts w:ascii="Arial" w:hAnsi="Arial" w:cs="Arial"/>
+          <w:lang w:val="es-ES"/>
+        </w:rPr>
+        <w:t xml:space="preserve">Realizar la conexión entre la base de datos y la aplicación.  </w:t>
+      </w:r>
+    </w:p>
+    <w:p>
+      <w:pPr>
+        <w:pStyle w:val="Prrafodelista"/>
+        <w:numPr>
+          <w:ilvl w:val="0"/>
+          <w:numId w:val="3"/>
+        </w:numPr>
+        <w:rPr>
+          <w:rFonts w:ascii="Arial" w:hAnsi="Arial" w:cs="Arial"/>
+          <w:lang w:val="es-ES"/>
+        </w:rPr>
+      </w:pPr>
+      <w:r>
+        <w:rPr>
+          <w:rFonts w:ascii="Arial" w:hAnsi="Arial" w:cs="Arial"/>
+          <w:lang w:val="es-ES"/>
+        </w:rPr>
+        <w:t xml:space="preserve">Implementación y prueba de la aplicación.  </w:t>
+      </w:r>
+    </w:p>
+    <w:p>
+      <w:pPr>
+        <w:pStyle w:val="Prrafodelista"/>
+        <w:rPr>
+          <w:rFonts w:ascii="Arial" w:hAnsi="Arial" w:cs="Arial"/>
+          <w:lang w:val="es-ES"/>
+        </w:rPr>
+      </w:pPr>
+    </w:p>
+    <w:p>
+      <w:pPr>
+        <w:pStyle w:val="Ttulo1"/>
+        <w:spacing w:after="120"/>
+      </w:pPr>
+      <w:bookmarkStart w:id="9" w:name="_Toc430730899"/>
+      <w:r>
+        <w:t>4</w:t>
+      </w:r>
+      <w:r>
+        <w:tab/>
+        <w:t>Justificación</w:t>
+      </w:r>
+      <w:bookmarkEnd w:id="9"/>
+    </w:p>
+    <w:p>
+      <w:pPr>
+        <w:jc w:val="both"/>
+      </w:pPr>
+      <w:r>
+        <w:rPr>
+          <w:rFonts w:ascii="Arial" w:hAnsi="Arial" w:cs="Arial"/>
         </w:rPr>
         <w:t xml:space="preserve">Debido a la demanda que ha tenido la pastelería Laurita en los últimos meses,  se optó por desarrollarle una aplicación de escritorio la cual ayude con el rendimiento laboral de manera más eficiente y dinámica a la hora de saber productos en existencia, productos vendidos  y </w:t>
       </w:r>
@@ -4011,32 +4285,24 @@
         </w:rPr>
         <w:t xml:space="preserve"> </w:t>
       </w:r>
-    </w:p>
-    <w:p>
-      <w:pPr>
-        <w:jc w:val="both"/>
-      </w:pPr>
-      <w:proofErr w:type="gramStart"/>
-      <w:r>
-        <w:rPr>
-          <w:rFonts w:ascii="Arial" w:hAnsi="Arial" w:cs="Arial"/>
-        </w:rPr>
-        <w:lastRenderedPageBreak/>
-        <w:t>precios</w:t>
-      </w:r>
-      <w:proofErr w:type="gramEnd"/>
-      <w:r>
-        <w:rPr>
-          <w:rFonts w:ascii="Arial" w:hAnsi="Arial" w:cs="Arial"/>
-        </w:rPr>
-        <w:t>, dicha aplicación también ayudara a su empleada a agilizar los procesos de venta en la pastelería  para brindar un mejor servicio a los clientes.</w:t>
+      <w:r>
+        <w:rPr>
+          <w:rFonts w:ascii="Arial" w:hAnsi="Arial" w:cs="Arial"/>
+        </w:rPr>
+        <w:t xml:space="preserve"> </w:t>
+      </w:r>
+      <w:r>
+        <w:rPr>
+          <w:rFonts w:ascii="Arial" w:hAnsi="Arial" w:cs="Arial"/>
+        </w:rPr>
+        <w:t>precios, dicha aplicación también ayudara a su empleada a agilizar los procesos de venta en la pastelería  para brindar un mejor servicio a los clientes.</w:t>
       </w:r>
     </w:p>
     <w:p>
       <w:pPr>
         <w:pStyle w:val="Ttulo1"/>
       </w:pPr>
-      <w:bookmarkStart w:id="10" w:name="_Toc430715627"/>
+      <w:bookmarkStart w:id="10" w:name="_Toc430730900"/>
       <w:r>
         <w:t>5</w:t>
       </w:r>
@@ -4051,7 +4317,7 @@
         <w:pStyle w:val="Ttulo2"/>
         <w:spacing w:after="120"/>
       </w:pPr>
-      <w:bookmarkStart w:id="11" w:name="_Toc430715628"/>
+      <w:bookmarkStart w:id="11" w:name="_Toc430730901"/>
       <w:r>
         <w:t>5.1</w:t>
       </w:r>
@@ -4134,7 +4400,7 @@
         <w:pStyle w:val="Ttulo2"/>
         <w:spacing w:after="120"/>
       </w:pPr>
-      <w:bookmarkStart w:id="12" w:name="_Toc430715629"/>
+      <w:bookmarkStart w:id="12" w:name="_Toc430730902"/>
       <w:r>
         <w:t>5.2</w:t>
       </w:r>
@@ -4358,7 +4624,7 @@
       <w:pPr>
         <w:pStyle w:val="Ttulo1"/>
       </w:pPr>
-      <w:bookmarkStart w:id="13" w:name="_Toc430715630"/>
+      <w:bookmarkStart w:id="13" w:name="_Toc430730903"/>
       <w:r>
         <w:t>6</w:t>
       </w:r>
@@ -4522,184 +4788,6 @@
         <w:rPr>
           <w:rFonts w:ascii="Arial" w:hAnsi="Arial" w:cs="Arial"/>
         </w:rPr>
-      </w:pPr>
-      <w:r>
-        <w:rPr>
-          <w:rFonts w:ascii="Arial" w:hAnsi="Arial" w:cs="Arial"/>
-        </w:rPr>
-        <w:t xml:space="preserve">Lenguaje de programación: </w:t>
-      </w:r>
-      <w:proofErr w:type="spellStart"/>
-      <w:r>
-        <w:rPr>
-          <w:rFonts w:ascii="Arial" w:hAnsi="Arial" w:cs="Arial"/>
-        </w:rPr>
-        <w:t>Javafx</w:t>
-      </w:r>
-      <w:proofErr w:type="spellEnd"/>
-    </w:p>
-    <w:p>
-      <w:pPr>
-        <w:spacing w:line="240" w:lineRule="auto"/>
-        <w:rPr>
-          <w:rFonts w:ascii="Arial" w:hAnsi="Arial" w:cs="Arial"/>
-        </w:rPr>
-      </w:pPr>
-    </w:p>
-    <w:p>
-      <w:pPr>
-        <w:spacing w:line="240" w:lineRule="auto"/>
-        <w:rPr>
-          <w:rFonts w:ascii="Arial" w:hAnsi="Arial" w:cs="Arial"/>
-        </w:rPr>
-      </w:pPr>
-      <w:r>
-        <w:rPr>
-          <w:rFonts w:ascii="Arial" w:hAnsi="Arial" w:cs="Arial"/>
-        </w:rPr>
-        <w:t>Especificaciones del equipo de cómputo</w:t>
-      </w:r>
-      <w:r>
-        <w:rPr>
-          <w:rFonts w:ascii="Arial" w:hAnsi="Arial" w:cs="Arial"/>
-        </w:rPr>
-        <w:t xml:space="preserve"> en el cual se instalará la aplicación</w:t>
-      </w:r>
-      <w:r>
-        <w:rPr>
-          <w:rFonts w:ascii="Arial" w:hAnsi="Arial" w:cs="Arial"/>
-        </w:rPr>
-        <w:t>:</w:t>
-      </w:r>
-    </w:p>
-    <w:p>
-      <w:pPr>
-        <w:pStyle w:val="Prrafodelista"/>
-        <w:numPr>
-          <w:ilvl w:val="0"/>
-          <w:numId w:val="2"/>
-        </w:numPr>
-        <w:spacing w:line="240" w:lineRule="auto"/>
-        <w:rPr>
-          <w:rFonts w:ascii="Arial" w:hAnsi="Arial" w:cs="Arial"/>
-        </w:rPr>
-      </w:pPr>
-      <w:r>
-        <w:rPr>
-          <w:rFonts w:ascii="Arial" w:hAnsi="Arial" w:cs="Arial"/>
-        </w:rPr>
-        <w:t xml:space="preserve">Procesador: </w:t>
-      </w:r>
-      <w:r>
-        <w:rPr>
-          <w:rFonts w:ascii="Arial" w:hAnsi="Arial" w:cs="Arial"/>
-        </w:rPr>
-        <w:t>32 bits (x86) o 64 bits (x64) a 1 gigahercio (GHz) o más.</w:t>
-      </w:r>
-    </w:p>
-    <w:p>
-      <w:pPr>
-        <w:pStyle w:val="Prrafodelista"/>
-        <w:numPr>
-          <w:ilvl w:val="0"/>
-          <w:numId w:val="2"/>
-        </w:numPr>
-        <w:spacing w:line="240" w:lineRule="auto"/>
-        <w:rPr>
-          <w:rFonts w:ascii="Arial" w:hAnsi="Arial" w:cs="Arial"/>
-          <w:lang w:val="en-US"/>
-        </w:rPr>
-      </w:pPr>
-      <w:r>
-        <w:rPr>
-          <w:rFonts w:ascii="Arial" w:hAnsi="Arial" w:cs="Arial"/>
-        </w:rPr>
-        <w:t>Memoria</w:t>
-      </w:r>
-      <w:r>
-        <w:rPr>
-          <w:rFonts w:ascii="Arial" w:hAnsi="Arial" w:cs="Arial"/>
-          <w:lang w:val="en-US"/>
-        </w:rPr>
-        <w:t xml:space="preserve"> </w:t>
-      </w:r>
-      <w:r>
-        <w:rPr>
-          <w:rFonts w:ascii="Arial" w:hAnsi="Arial" w:cs="Arial"/>
-          <w:lang w:val="en-US"/>
-        </w:rPr>
-        <w:t xml:space="preserve">RAM: </w:t>
-      </w:r>
-      <w:r>
-        <w:rPr>
-          <w:rFonts w:ascii="Arial" w:hAnsi="Arial" w:cs="Arial"/>
-          <w:lang w:val="en-US"/>
-        </w:rPr>
-        <w:t>2</w:t>
-      </w:r>
-      <w:r>
-        <w:rPr>
-          <w:rFonts w:ascii="Arial" w:hAnsi="Arial" w:cs="Arial"/>
-          <w:lang w:val="en-US"/>
-        </w:rPr>
-        <w:t xml:space="preserve"> </w:t>
-      </w:r>
-      <w:r>
-        <w:rPr>
-          <w:rFonts w:ascii="Arial" w:hAnsi="Arial" w:cs="Arial"/>
-          <w:lang w:val="en-US"/>
-        </w:rPr>
-        <w:t>GB</w:t>
-      </w:r>
-      <w:r>
-        <w:rPr>
-          <w:rFonts w:ascii="Arial" w:hAnsi="Arial" w:cs="Arial"/>
-          <w:lang w:val="en-US"/>
-        </w:rPr>
-        <w:t>.</w:t>
-      </w:r>
-    </w:p>
-    <w:p>
-      <w:pPr>
-        <w:pStyle w:val="Prrafodelista"/>
-        <w:numPr>
-          <w:ilvl w:val="0"/>
-          <w:numId w:val="2"/>
-        </w:numPr>
-        <w:spacing w:line="240" w:lineRule="auto"/>
-        <w:rPr>
-          <w:rFonts w:ascii="Arial" w:hAnsi="Arial" w:cs="Arial"/>
-        </w:rPr>
-      </w:pPr>
-      <w:r>
-        <w:rPr>
-          <w:rFonts w:ascii="Arial" w:hAnsi="Arial" w:cs="Arial"/>
-        </w:rPr>
-        <w:t xml:space="preserve">Sistema </w:t>
-      </w:r>
-      <w:r>
-        <w:rPr>
-          <w:rFonts w:ascii="Arial" w:hAnsi="Arial" w:cs="Arial"/>
-        </w:rPr>
-        <w:t>operativo</w:t>
-      </w:r>
-      <w:r>
-        <w:rPr>
-          <w:rFonts w:ascii="Arial" w:hAnsi="Arial" w:cs="Arial"/>
-        </w:rPr>
-        <w:t xml:space="preserve">: Windows </w:t>
-      </w:r>
-      <w:r>
-        <w:rPr>
-          <w:rFonts w:ascii="Arial" w:hAnsi="Arial" w:cs="Arial"/>
-        </w:rPr>
-        <w:t>7 o superior.</w:t>
-      </w:r>
-    </w:p>
-    <w:p/>
-    <w:p>
-      <w:pPr>
-        <w:pStyle w:val="Ttulo1"/>
         <w:sectPr>
           <w:pgSz w:w="12240" w:h="15840"/>
           <w:pgMar w:top="1418" w:right="1418" w:bottom="1418" w:left="1985" w:header="708" w:footer="708" w:gutter="0"/>
@@ -4708,7 +4796,178 @@
           <w:docGrid w:linePitch="360"/>
         </w:sectPr>
       </w:pPr>
-      <w:bookmarkStart w:id="14" w:name="_Toc430715631"/>
+      <w:r>
+        <w:rPr>
+          <w:rFonts w:ascii="Arial" w:hAnsi="Arial" w:cs="Arial"/>
+        </w:rPr>
+        <w:t xml:space="preserve">Lenguaje de programación: </w:t>
+      </w:r>
+      <w:proofErr w:type="spellStart"/>
+      <w:r>
+        <w:rPr>
+          <w:rFonts w:ascii="Arial" w:hAnsi="Arial" w:cs="Arial"/>
+        </w:rPr>
+        <w:t>Javafx</w:t>
+      </w:r>
+      <w:proofErr w:type="spellEnd"/>
+    </w:p>
+    <w:p>
+      <w:pPr>
+        <w:spacing w:line="240" w:lineRule="auto"/>
+        <w:rPr>
+          <w:rFonts w:ascii="Arial" w:hAnsi="Arial" w:cs="Arial"/>
+        </w:rPr>
+      </w:pPr>
+      <w:r>
+        <w:rPr>
+          <w:rFonts w:ascii="Arial" w:hAnsi="Arial" w:cs="Arial"/>
+        </w:rPr>
+        <w:lastRenderedPageBreak/>
+        <w:t>Especificaciones del equipo de cómputo</w:t>
+      </w:r>
+      <w:r>
+        <w:rPr>
+          <w:rFonts w:ascii="Arial" w:hAnsi="Arial" w:cs="Arial"/>
+        </w:rPr>
+        <w:t xml:space="preserve"> en el cual se instalará la aplicación</w:t>
+      </w:r>
+      <w:r>
+        <w:rPr>
+          <w:rFonts w:ascii="Arial" w:hAnsi="Arial" w:cs="Arial"/>
+        </w:rPr>
+        <w:t>:</w:t>
+      </w:r>
+    </w:p>
+    <w:p>
+      <w:pPr>
+        <w:pStyle w:val="Prrafodelista"/>
+        <w:numPr>
+          <w:ilvl w:val="0"/>
+          <w:numId w:val="2"/>
+        </w:numPr>
+        <w:spacing w:line="240" w:lineRule="auto"/>
+        <w:rPr>
+          <w:rFonts w:ascii="Arial" w:hAnsi="Arial" w:cs="Arial"/>
+        </w:rPr>
+      </w:pPr>
+      <w:r>
+        <w:rPr>
+          <w:rFonts w:ascii="Arial" w:hAnsi="Arial" w:cs="Arial"/>
+        </w:rPr>
+        <w:t xml:space="preserve">Procesador: </w:t>
+      </w:r>
+      <w:r>
+        <w:rPr>
+          <w:rFonts w:ascii="Arial" w:hAnsi="Arial" w:cs="Arial"/>
+        </w:rPr>
+        <w:t>32 bits (x86) o 64 bits (x64) a 1 gigahercio (GHz) o más.</w:t>
+      </w:r>
+    </w:p>
+    <w:p>
+      <w:pPr>
+        <w:pStyle w:val="Prrafodelista"/>
+        <w:numPr>
+          <w:ilvl w:val="0"/>
+          <w:numId w:val="2"/>
+        </w:numPr>
+        <w:spacing w:line="240" w:lineRule="auto"/>
+        <w:rPr>
+          <w:rFonts w:ascii="Arial" w:hAnsi="Arial" w:cs="Arial"/>
+          <w:lang w:val="en-US"/>
+        </w:rPr>
+      </w:pPr>
+      <w:r>
+        <w:rPr>
+          <w:rFonts w:ascii="Arial" w:hAnsi="Arial" w:cs="Arial"/>
+        </w:rPr>
+        <w:t>Memoria</w:t>
+      </w:r>
+      <w:r>
+        <w:rPr>
+          <w:rFonts w:ascii="Arial" w:hAnsi="Arial" w:cs="Arial"/>
+          <w:lang w:val="en-US"/>
+        </w:rPr>
+        <w:t xml:space="preserve"> </w:t>
+      </w:r>
+      <w:r>
+        <w:rPr>
+          <w:rFonts w:ascii="Arial" w:hAnsi="Arial" w:cs="Arial"/>
+          <w:lang w:val="en-US"/>
+        </w:rPr>
+        <w:t xml:space="preserve">RAM: </w:t>
+      </w:r>
+      <w:r>
+        <w:rPr>
+          <w:rFonts w:ascii="Arial" w:hAnsi="Arial" w:cs="Arial"/>
+          <w:lang w:val="en-US"/>
+        </w:rPr>
+        <w:t>2</w:t>
+      </w:r>
+      <w:r>
+        <w:rPr>
+          <w:rFonts w:ascii="Arial" w:hAnsi="Arial" w:cs="Arial"/>
+          <w:lang w:val="en-US"/>
+        </w:rPr>
+        <w:t xml:space="preserve"> </w:t>
+      </w:r>
+      <w:r>
+        <w:rPr>
+          <w:rFonts w:ascii="Arial" w:hAnsi="Arial" w:cs="Arial"/>
+          <w:lang w:val="en-US"/>
+        </w:rPr>
+        <w:t>GB</w:t>
+      </w:r>
+      <w:r>
+        <w:rPr>
+          <w:rFonts w:ascii="Arial" w:hAnsi="Arial" w:cs="Arial"/>
+          <w:lang w:val="en-US"/>
+        </w:rPr>
+        <w:t>.</w:t>
+      </w:r>
+    </w:p>
+    <w:p>
+      <w:pPr>
+        <w:pStyle w:val="Prrafodelista"/>
+        <w:numPr>
+          <w:ilvl w:val="0"/>
+          <w:numId w:val="2"/>
+        </w:numPr>
+        <w:spacing w:line="240" w:lineRule="auto"/>
+        <w:rPr>
+          <w:rFonts w:ascii="Arial" w:hAnsi="Arial" w:cs="Arial"/>
+        </w:rPr>
+      </w:pPr>
+      <w:r>
+        <w:rPr>
+          <w:rFonts w:ascii="Arial" w:hAnsi="Arial" w:cs="Arial"/>
+        </w:rPr>
+        <w:t xml:space="preserve">Sistema </w:t>
+      </w:r>
+      <w:r>
+        <w:rPr>
+          <w:rFonts w:ascii="Arial" w:hAnsi="Arial" w:cs="Arial"/>
+        </w:rPr>
+        <w:t>operativo</w:t>
+      </w:r>
+      <w:r>
+        <w:rPr>
+          <w:rFonts w:ascii="Arial" w:hAnsi="Arial" w:cs="Arial"/>
+        </w:rPr>
+        <w:t xml:space="preserve">: Windows </w:t>
+      </w:r>
+      <w:r>
+        <w:rPr>
+          <w:rFonts w:ascii="Arial" w:hAnsi="Arial" w:cs="Arial"/>
+        </w:rPr>
+        <w:t>7 o superior.</w:t>
+      </w:r>
+    </w:p>
+    <w:p/>
+    <w:p>
+      <w:pPr>
+        <w:pStyle w:val="Ttulo1"/>
+      </w:pPr>
+      <w:bookmarkStart w:id="14" w:name="_Toc430730904"/>
       <w:r>
         <w:t>7</w:t>
       </w:r>
@@ -4716,21 +4975,20 @@
         <w:tab/>
         <w:t>Marco teórico</w:t>
       </w:r>
+      <w:bookmarkStart w:id="15" w:name="_Toc430730905"/>
       <w:bookmarkEnd w:id="14"/>
     </w:p>
     <w:p>
       <w:pPr>
-        <w:pStyle w:val="Ttulo2"/>
+        <w:pStyle w:val="Ttulo1"/>
         <w:rPr>
           <w:shd w:val="clear" w:color="auto" w:fill="FFFFFF"/>
         </w:rPr>
       </w:pPr>
-      <w:bookmarkStart w:id="15" w:name="_Toc430715632"/>
       <w:r>
         <w:rPr>
           <w:shd w:val="clear" w:color="auto" w:fill="FFFFFF"/>
         </w:rPr>
-        <w:lastRenderedPageBreak/>
         <w:t>7.1</w:t>
       </w:r>
       <w:r>
@@ -4786,7 +5044,7 @@
         </w:rPr>
         <w:t> </w:t>
       </w:r>
-      <w:hyperlink r:id="rId13" w:tooltip="wikt:pastelería" w:history="1">
+      <w:hyperlink r:id="rId14" w:tooltip="wikt:pastelería" w:history="1">
         <w:r>
           <w:rPr>
             <w:rFonts w:ascii="Arial" w:hAnsi="Arial" w:cs="Arial"/>
@@ -4837,7 +5095,7 @@
         </w:rPr>
         <w:t> </w:t>
       </w:r>
-      <w:hyperlink r:id="rId14" w:tooltip="wikt:panadería" w:history="1">
+      <w:hyperlink r:id="rId15" w:tooltip="wikt:panadería" w:history="1">
         <w:r>
           <w:rPr>
             <w:rFonts w:ascii="Arial" w:hAnsi="Arial" w:cs="Arial"/>
@@ -4857,7 +5115,7 @@
       <w:pPr>
         <w:pStyle w:val="Ttulo3"/>
       </w:pPr>
-      <w:bookmarkStart w:id="16" w:name="_Toc430715633"/>
+      <w:bookmarkStart w:id="16" w:name="_Toc430730906"/>
       <w:r>
         <w:t>7.1.1</w:t>
       </w:r>
@@ -5075,7 +5333,7 @@
           <w:lang w:eastAsia="es-MX"/>
         </w:rPr>
       </w:pPr>
-      <w:bookmarkStart w:id="17" w:name="_Toc430715634"/>
+      <w:bookmarkStart w:id="17" w:name="_Toc430730907"/>
       <w:r>
         <w:rPr>
           <w:lang w:eastAsia="es-MX"/>
@@ -5157,149 +5415,6 @@
         <w:rPr>
           <w:rFonts w:ascii="Arial" w:hAnsi="Arial" w:cs="Arial"/>
           <w:lang w:eastAsia="es-MX"/>
-        </w:rPr>
-      </w:pPr>
-      <w:r>
-        <w:rPr>
-          <w:rFonts w:ascii="Arial" w:hAnsi="Arial" w:cs="Arial"/>
-          <w:lang w:eastAsia="es-MX"/>
-        </w:rPr>
-        <w:t xml:space="preserve">Uno de los momentos claves de la historia de la pastelería fue la llegada a Francia de Catalina de Medici, desde Italia, en 1553. Con ella trajo a sus cocineros y pasteleros, </w:t>
-      </w:r>
-      <w:r>
-        <w:rPr>
-          <w:rFonts w:ascii="Arial" w:hAnsi="Arial" w:cs="Arial"/>
-          <w:lang w:eastAsia="es-MX"/>
-        </w:rPr>
-        <w:t>quienes introdujeron muchas recetas, entre ellas el ‘</w:t>
-      </w:r>
-      <w:proofErr w:type="spellStart"/>
-      <w:r>
-        <w:rPr>
-          <w:rFonts w:ascii="Arial" w:hAnsi="Arial" w:cs="Arial"/>
-          <w:iCs/>
-          <w:lang w:eastAsia="es-MX"/>
-        </w:rPr>
-        <w:t>frangipane</w:t>
-      </w:r>
-      <w:proofErr w:type="spellEnd"/>
-      <w:r>
-        <w:rPr>
-          <w:rFonts w:ascii="Arial" w:hAnsi="Arial" w:cs="Arial"/>
-          <w:iCs/>
-          <w:lang w:eastAsia="es-MX"/>
-        </w:rPr>
-        <w:t>’</w:t>
-      </w:r>
-      <w:r>
-        <w:rPr>
-          <w:rFonts w:ascii="Arial" w:hAnsi="Arial" w:cs="Arial"/>
-          <w:lang w:eastAsia="es-MX"/>
-        </w:rPr>
-        <w:t> o ‘franchipán’ en español, una crema compuesta de crema de almendra y crema pastelera.</w:t>
-      </w:r>
-    </w:p>
-    <w:p>
-      <w:pPr>
-        <w:jc w:val="both"/>
-        <w:rPr>
-          <w:rFonts w:ascii="Arial" w:hAnsi="Arial" w:cs="Arial"/>
-          <w:lang w:eastAsia="es-MX"/>
-        </w:rPr>
-      </w:pPr>
-      <w:r>
-        <w:rPr>
-          <w:rFonts w:ascii="Arial" w:hAnsi="Arial" w:cs="Arial"/>
-          <w:lang w:eastAsia="es-MX"/>
-        </w:rPr>
-        <w:t>En el </w:t>
-      </w:r>
-      <w:r>
-        <w:rPr>
-          <w:rFonts w:ascii="Arial" w:hAnsi="Arial" w:cs="Arial"/>
-          <w:bCs/>
-          <w:lang w:eastAsia="es-MX"/>
-        </w:rPr>
-        <w:t>siglo XVIII</w:t>
-      </w:r>
-      <w:r>
-        <w:rPr>
-          <w:rFonts w:ascii="Arial" w:hAnsi="Arial" w:cs="Arial"/>
-          <w:lang w:eastAsia="es-MX"/>
-        </w:rPr>
-        <w:t> se inició en Francia el desarrollo del hojaldre, marcando el comienzo de la pastelería moderna. A finales de este siglo se desplegó la línea bollería vienesa, más tarde María Antonieta popularizó el croissant.  No fue hasta éste siglo y los dos siguientes cuando comenzó a existir verdaderamente el arte de la pastelería: en 1863 se crearon las tartaletas de almendras; en 1740 se introdujo en Francia el </w:t>
-      </w:r>
-      <w:r>
-        <w:rPr>
-          <w:rFonts w:ascii="Arial" w:hAnsi="Arial" w:cs="Arial"/>
-          <w:iCs/>
-          <w:lang w:eastAsia="es-MX"/>
-        </w:rPr>
-        <w:t>Baba</w:t>
-      </w:r>
-      <w:r>
-        <w:rPr>
-          <w:rFonts w:ascii="Arial" w:hAnsi="Arial" w:cs="Arial"/>
-          <w:lang w:eastAsia="es-MX"/>
-        </w:rPr>
-        <w:t xml:space="preserve">, por medio del rey polaco </w:t>
-      </w:r>
-      <w:proofErr w:type="spellStart"/>
-      <w:r>
-        <w:rPr>
-          <w:rFonts w:ascii="Arial" w:hAnsi="Arial" w:cs="Arial"/>
-          <w:lang w:eastAsia="es-MX"/>
-        </w:rPr>
-        <w:t>Stanislas</w:t>
-      </w:r>
-      <w:proofErr w:type="spellEnd"/>
-      <w:r>
-        <w:rPr>
-          <w:rFonts w:ascii="Arial" w:hAnsi="Arial" w:cs="Arial"/>
-          <w:lang w:eastAsia="es-MX"/>
-        </w:rPr>
-        <w:t xml:space="preserve"> </w:t>
-      </w:r>
-      <w:proofErr w:type="spellStart"/>
-      <w:r>
-        <w:rPr>
-          <w:rFonts w:ascii="Arial" w:hAnsi="Arial" w:cs="Arial"/>
-          <w:lang w:eastAsia="es-MX"/>
-        </w:rPr>
-        <w:t>Leszczynsky</w:t>
-      </w:r>
-      <w:proofErr w:type="spellEnd"/>
-      <w:r>
-        <w:rPr>
-          <w:rFonts w:ascii="Arial" w:hAnsi="Arial" w:cs="Arial"/>
-          <w:lang w:eastAsia="es-MX"/>
-        </w:rPr>
-        <w:t xml:space="preserve">; y en 1805, </w:t>
-      </w:r>
-      <w:proofErr w:type="spellStart"/>
-      <w:r>
-        <w:rPr>
-          <w:rFonts w:ascii="Arial" w:hAnsi="Arial" w:cs="Arial"/>
-          <w:lang w:eastAsia="es-MX"/>
-        </w:rPr>
-        <w:t>Lorsa</w:t>
-      </w:r>
-      <w:proofErr w:type="spellEnd"/>
-      <w:r>
-        <w:rPr>
-          <w:rFonts w:ascii="Arial" w:hAnsi="Arial" w:cs="Arial"/>
-          <w:lang w:eastAsia="es-MX"/>
-        </w:rPr>
-        <w:t>, pastelero bordelés, creó la decoración con cornetes.</w:t>
-      </w:r>
-    </w:p>
-    <w:p>
-      <w:pPr>
-        <w:jc w:val="both"/>
-        <w:rPr>
-          <w:rFonts w:ascii="Arial" w:hAnsi="Arial" w:cs="Arial"/>
-          <w:color w:val="000000"/>
-          <w:shd w:val="clear" w:color="auto" w:fill="FFFFFF"/>
         </w:rPr>
         <w:sectPr>
           <w:pgSz w:w="12240" w:h="15840"/>
@@ -5314,39 +5429,56 @@
           <w:rFonts w:ascii="Arial" w:hAnsi="Arial" w:cs="Arial"/>
           <w:lang w:eastAsia="es-MX"/>
         </w:rPr>
-        <w:t xml:space="preserve">El mayor innovador, sin duda, fue </w:t>
+        <w:t xml:space="preserve">Uno de los momentos claves de la historia de la pastelería fue la llegada a Francia de Catalina de Medici, desde Italia, en 1553. Con ella trajo a sus cocineros y pasteleros, </w:t>
+      </w:r>
+      <w:r>
+        <w:rPr>
+          <w:rFonts w:ascii="Arial" w:hAnsi="Arial" w:cs="Arial"/>
+          <w:lang w:eastAsia="es-MX"/>
+        </w:rPr>
+        <w:t>quienes introdujeron muchas recetas, entre ellas el ‘</w:t>
       </w:r>
       <w:proofErr w:type="spellStart"/>
       <w:r>
         <w:rPr>
           <w:rFonts w:ascii="Arial" w:hAnsi="Arial" w:cs="Arial"/>
+          <w:iCs/>
           <w:lang w:eastAsia="es-MX"/>
         </w:rPr>
-        <w:t>Antoine</w:t>
+        <w:t>frangipane</w:t>
       </w:r>
       <w:proofErr w:type="spellEnd"/>
       <w:r>
         <w:rPr>
           <w:rFonts w:ascii="Arial" w:hAnsi="Arial" w:cs="Arial"/>
+          <w:iCs/>
           <w:lang w:eastAsia="es-MX"/>
         </w:rPr>
-        <w:t xml:space="preserve"> de </w:t>
-      </w:r>
-      <w:proofErr w:type="spellStart"/>
+        <w:t>’</w:t>
+      </w:r>
       <w:r>
         <w:rPr>
           <w:rFonts w:ascii="Arial" w:hAnsi="Arial" w:cs="Arial"/>
           <w:lang w:eastAsia="es-MX"/>
         </w:rPr>
-        <w:t>Carêm</w:t>
-      </w:r>
-      <w:proofErr w:type="spellEnd"/>
-      <w:r>
+        <w:t> o ‘franchipán’ en español, una crema compuesta de crema de almendra y crema pastelera.</w:t>
+      </w:r>
+    </w:p>
+    <w:p>
+      <w:pPr>
+        <w:jc w:val="both"/>
         <w:rPr>
           <w:rFonts w:ascii="Arial" w:hAnsi="Arial" w:cs="Arial"/>
           <w:lang w:eastAsia="es-MX"/>
         </w:rPr>
-        <w:t>, quien a principios del </w:t>
+      </w:pPr>
+      <w:r>
+        <w:rPr>
+          <w:rFonts w:ascii="Arial" w:hAnsi="Arial" w:cs="Arial"/>
+          <w:lang w:eastAsia="es-MX"/>
+        </w:rPr>
+        <w:lastRenderedPageBreak/>
+        <w:t>En el </w:t>
       </w:r>
       <w:r>
         <w:rPr>
@@ -5354,14 +5486,14 @@
           <w:bCs/>
           <w:lang w:eastAsia="es-MX"/>
         </w:rPr>
-        <w:t>siglo XIX</w:t>
+        <w:t>siglo XVIII</w:t>
       </w:r>
       <w:r>
         <w:rPr>
           <w:rFonts w:ascii="Arial" w:hAnsi="Arial" w:cs="Arial"/>
           <w:lang w:eastAsia="es-MX"/>
         </w:rPr>
-        <w:t> publicó el libro </w:t>
+        <w:t> se inició en Francia el desarrollo del hojaldre, marcando el comienzo de la pastelería moderna. A finales de este siglo se desplegó la línea bollería vienesa, más tarde María Antonieta popularizó el croissant.  No fue hasta éste siglo y los dos siguientes cuando comenzó a existir verdaderamente el arte de la pastelería: en 1863 se crearon las tartaletas de almendras; en 1740 se introdujo en Francia el </w:t>
       </w:r>
       <w:r>
         <w:rPr>
@@ -5369,6 +5501,132 @@
           <w:iCs/>
           <w:lang w:eastAsia="es-MX"/>
         </w:rPr>
+        <w:t>Baba</w:t>
+      </w:r>
+      <w:r>
+        <w:rPr>
+          <w:rFonts w:ascii="Arial" w:hAnsi="Arial" w:cs="Arial"/>
+          <w:lang w:eastAsia="es-MX"/>
+        </w:rPr>
+        <w:t xml:space="preserve">, por medio del rey polaco </w:t>
+      </w:r>
+      <w:proofErr w:type="spellStart"/>
+      <w:r>
+        <w:rPr>
+          <w:rFonts w:ascii="Arial" w:hAnsi="Arial" w:cs="Arial"/>
+          <w:lang w:eastAsia="es-MX"/>
+        </w:rPr>
+        <w:t>Stanislas</w:t>
+      </w:r>
+      <w:proofErr w:type="spellEnd"/>
+      <w:r>
+        <w:rPr>
+          <w:rFonts w:ascii="Arial" w:hAnsi="Arial" w:cs="Arial"/>
+          <w:lang w:eastAsia="es-MX"/>
+        </w:rPr>
+        <w:t xml:space="preserve"> </w:t>
+      </w:r>
+      <w:proofErr w:type="spellStart"/>
+      <w:r>
+        <w:rPr>
+          <w:rFonts w:ascii="Arial" w:hAnsi="Arial" w:cs="Arial"/>
+          <w:lang w:eastAsia="es-MX"/>
+        </w:rPr>
+        <w:t>Leszczynsky</w:t>
+      </w:r>
+      <w:proofErr w:type="spellEnd"/>
+      <w:r>
+        <w:rPr>
+          <w:rFonts w:ascii="Arial" w:hAnsi="Arial" w:cs="Arial"/>
+          <w:lang w:eastAsia="es-MX"/>
+        </w:rPr>
+        <w:t xml:space="preserve">; y en 1805, </w:t>
+      </w:r>
+      <w:proofErr w:type="spellStart"/>
+      <w:r>
+        <w:rPr>
+          <w:rFonts w:ascii="Arial" w:hAnsi="Arial" w:cs="Arial"/>
+          <w:lang w:eastAsia="es-MX"/>
+        </w:rPr>
+        <w:t>Lorsa</w:t>
+      </w:r>
+      <w:proofErr w:type="spellEnd"/>
+      <w:r>
+        <w:rPr>
+          <w:rFonts w:ascii="Arial" w:hAnsi="Arial" w:cs="Arial"/>
+          <w:lang w:eastAsia="es-MX"/>
+        </w:rPr>
+        <w:t>, pastelero bordelés, creó la decoración con cornetes.</w:t>
+      </w:r>
+    </w:p>
+    <w:p>
+      <w:pPr>
+        <w:jc w:val="both"/>
+        <w:rPr>
+          <w:rFonts w:ascii="Arial" w:hAnsi="Arial" w:cs="Arial"/>
+          <w:lang w:eastAsia="es-MX"/>
+        </w:rPr>
+      </w:pPr>
+      <w:r>
+        <w:rPr>
+          <w:rFonts w:ascii="Arial" w:hAnsi="Arial" w:cs="Arial"/>
+          <w:lang w:eastAsia="es-MX"/>
+        </w:rPr>
+        <w:t xml:space="preserve">El mayor innovador, sin duda, fue </w:t>
+      </w:r>
+      <w:proofErr w:type="spellStart"/>
+      <w:r>
+        <w:rPr>
+          <w:rFonts w:ascii="Arial" w:hAnsi="Arial" w:cs="Arial"/>
+          <w:lang w:eastAsia="es-MX"/>
+        </w:rPr>
+        <w:t>Antoine</w:t>
+      </w:r>
+      <w:proofErr w:type="spellEnd"/>
+      <w:r>
+        <w:rPr>
+          <w:rFonts w:ascii="Arial" w:hAnsi="Arial" w:cs="Arial"/>
+          <w:lang w:eastAsia="es-MX"/>
+        </w:rPr>
+        <w:t xml:space="preserve"> de </w:t>
+      </w:r>
+      <w:proofErr w:type="spellStart"/>
+      <w:r>
+        <w:rPr>
+          <w:rFonts w:ascii="Arial" w:hAnsi="Arial" w:cs="Arial"/>
+          <w:lang w:eastAsia="es-MX"/>
+        </w:rPr>
+        <w:t>Carêm</w:t>
+      </w:r>
+      <w:proofErr w:type="spellEnd"/>
+      <w:r>
+        <w:rPr>
+          <w:rFonts w:ascii="Arial" w:hAnsi="Arial" w:cs="Arial"/>
+          <w:lang w:eastAsia="es-MX"/>
+        </w:rPr>
+        <w:t>, quien a principios del </w:t>
+      </w:r>
+      <w:r>
+        <w:rPr>
+          <w:rFonts w:ascii="Arial" w:hAnsi="Arial" w:cs="Arial"/>
+          <w:bCs/>
+          <w:lang w:eastAsia="es-MX"/>
+        </w:rPr>
+        <w:t>siglo XIX</w:t>
+      </w:r>
+      <w:r>
+        <w:rPr>
+          <w:rFonts w:ascii="Arial" w:hAnsi="Arial" w:cs="Arial"/>
+          <w:lang w:eastAsia="es-MX"/>
+        </w:rPr>
+        <w:t> publicó el libro </w:t>
+      </w:r>
+      <w:r>
+        <w:rPr>
+          <w:rFonts w:ascii="Arial" w:hAnsi="Arial" w:cs="Arial"/>
+          <w:iCs/>
+          <w:lang w:eastAsia="es-MX"/>
+        </w:rPr>
         <w:t>El Pastelero Real</w:t>
       </w:r>
       <w:r>
@@ -5393,33 +5651,21 @@
         </w:rPr>
         <w:t xml:space="preserve">que permiten, junto con la </w:t>
       </w:r>
-    </w:p>
-    <w:p>
-      <w:pPr>
-        <w:jc w:val="both"/>
-        <w:rPr>
-          <w:rFonts w:ascii="Arial" w:hAnsi="Arial" w:cs="Arial"/>
-          <w:lang w:eastAsia="es-MX"/>
-        </w:rPr>
-      </w:pPr>
-      <w:proofErr w:type="gramStart"/>
       <w:r>
         <w:rPr>
           <w:rFonts w:ascii="Arial" w:hAnsi="Arial" w:cs="Arial"/>
           <w:color w:val="000000"/>
           <w:shd w:val="clear" w:color="auto" w:fill="FFFFFF"/>
         </w:rPr>
-        <w:lastRenderedPageBreak/>
-        <w:t>tecnología</w:t>
-      </w:r>
-      <w:proofErr w:type="gramEnd"/>
+        <w:t xml:space="preserve"> </w:t>
+      </w:r>
       <w:r>
         <w:rPr>
           <w:rFonts w:ascii="Arial" w:hAnsi="Arial" w:cs="Arial"/>
           <w:color w:val="000000"/>
           <w:shd w:val="clear" w:color="auto" w:fill="FFFFFF"/>
         </w:rPr>
-        <w:t>, utensilios y productos especializados que se producirán en esa época, que la pastelería alcance un desarrollo importante</w:t>
+        <w:t>tecnología, utensilios y productos especializados que se producirán en esa época, que la pastelería alcance un desarrollo importante</w:t>
       </w:r>
       <w:r>
         <w:rPr>
@@ -5632,7 +5878,7 @@
           <w:bdr w:val="none" w:sz="0" w:space="0" w:color="auto" w:frame="1"/>
         </w:rPr>
       </w:pPr>
-      <w:bookmarkStart w:id="18" w:name="_Toc430715635"/>
+      <w:bookmarkStart w:id="18" w:name="_Toc430730908"/>
       <w:r>
         <w:t>7.2</w:t>
       </w:r>
@@ -5687,7 +5933,7 @@
           <w:bdr w:val="none" w:sz="0" w:space="0" w:color="auto" w:frame="1"/>
         </w:rPr>
       </w:pPr>
-      <w:bookmarkStart w:id="19" w:name="_Toc430715636"/>
+      <w:bookmarkStart w:id="19" w:name="_Toc430730909"/>
       <w:r>
         <w:t>7.2.1</w:t>
       </w:r>
@@ -5741,86 +5987,6 @@
           <w:rFonts w:ascii="Arial" w:hAnsi="Arial" w:cs="Arial"/>
         </w:rPr>
         <w:t>Los primeros pasteles eran simples tortillas de harina y de agua, a las que se fueron incorporando poco a poco miel, semillas, huevos, especias, mantequilla, nata y leche.</w:t>
-      </w:r>
-    </w:p>
-    <w:p>
-      <w:pPr>
-        <w:jc w:val="both"/>
-        <w:rPr>
-          <w:rFonts w:ascii="Arial" w:hAnsi="Arial" w:cs="Arial"/>
-        </w:rPr>
-      </w:pPr>
-      <w:r>
-        <w:rPr>
-          <w:rFonts w:ascii="Arial" w:hAnsi="Arial" w:cs="Arial"/>
-        </w:rPr>
-        <w:t xml:space="preserve">En el campo, hasta época reciente, los pasteles se hacían a menudo con masa de pan mejorada y enriquecida. </w:t>
-      </w:r>
-    </w:p>
-    <w:p>
-      <w:pPr>
-        <w:jc w:val="both"/>
-        <w:rPr>
-          <w:rFonts w:ascii="Arial" w:hAnsi="Arial" w:cs="Arial"/>
-        </w:rPr>
-      </w:pPr>
-      <w:r>
-        <w:rPr>
-          <w:rFonts w:ascii="Arial" w:hAnsi="Arial" w:cs="Arial"/>
-        </w:rPr>
-        <w:t>En la antigüedad se confeccionaban pasteles cocidos entre dos pla</w:t>
-      </w:r>
-      <w:r>
-        <w:rPr>
-          <w:rFonts w:ascii="Arial" w:hAnsi="Arial" w:cs="Arial"/>
-        </w:rPr>
-        <w:t>cas de hierro, antecesores de lo</w:t>
-      </w:r>
-      <w:r>
-        <w:rPr>
-          <w:rFonts w:ascii="Arial" w:hAnsi="Arial" w:cs="Arial"/>
-        </w:rPr>
-        <w:t xml:space="preserve">s </w:t>
-      </w:r>
-      <w:proofErr w:type="spellStart"/>
-      <w:r>
-        <w:rPr>
-          <w:rFonts w:ascii="Arial" w:hAnsi="Arial" w:cs="Arial"/>
-        </w:rPr>
-        <w:t>waffles</w:t>
-      </w:r>
-      <w:proofErr w:type="spellEnd"/>
-      <w:r>
-        <w:rPr>
-          <w:rFonts w:ascii="Arial" w:hAnsi="Arial" w:cs="Arial"/>
-        </w:rPr>
-        <w:t xml:space="preserve">, así como elaboraciones a base de queso blanco. En la edad Media las preparaciones se diversificaron, aunque seguían siendo rústicas. </w:t>
-      </w:r>
-    </w:p>
-    <w:p>
-      <w:pPr>
-        <w:jc w:val="both"/>
-        <w:rPr>
-          <w:rFonts w:ascii="Arial" w:hAnsi="Arial" w:cs="Arial"/>
-        </w:rPr>
-      </w:pPr>
-      <w:r>
-        <w:rPr>
-          <w:rFonts w:ascii="Arial" w:hAnsi="Arial" w:cs="Arial"/>
-        </w:rPr>
-        <w:t>Pronto, los pasteleros franceses, asociados en una corporación, se convirtieron  en creadores, sobre todo durante el Renacimiento, bajo la influencia de los cocine</w:t>
-      </w:r>
-      <w:r>
-        <w:rPr>
-          <w:rFonts w:ascii="Arial" w:hAnsi="Arial" w:cs="Arial"/>
-        </w:rPr>
-        <w:t>ros italianos que Catalina de Me</w:t>
-      </w:r>
-      <w:r>
-        <w:rPr>
-          <w:rFonts w:ascii="Arial" w:hAnsi="Arial" w:cs="Arial"/>
-        </w:rPr>
-        <w:t>dici llevó consigo hasta la corte de Francia.</w:t>
       </w:r>
     </w:p>
     <w:p>
@@ -5841,43 +6007,109 @@
         <w:rPr>
           <w:rFonts w:ascii="Arial" w:hAnsi="Arial" w:cs="Arial"/>
         </w:rPr>
+        <w:t xml:space="preserve">En el campo, hasta época reciente, los pasteles se hacían a menudo con masa de pan mejorada y enriquecida. </w:t>
+      </w:r>
+    </w:p>
+    <w:p>
+      <w:pPr>
+        <w:jc w:val="both"/>
+        <w:rPr>
+          <w:rFonts w:ascii="Arial" w:hAnsi="Arial" w:cs="Arial"/>
+        </w:rPr>
+      </w:pPr>
+      <w:bookmarkStart w:id="20" w:name="_GoBack"/>
+      <w:bookmarkEnd w:id="20"/>
+      <w:r>
+        <w:rPr>
+          <w:rFonts w:ascii="Arial" w:hAnsi="Arial" w:cs="Arial"/>
+        </w:rPr>
+        <w:lastRenderedPageBreak/>
+        <w:t>En la antigüedad se confeccionaban pasteles cocidos entre dos pla</w:t>
+      </w:r>
+      <w:r>
+        <w:rPr>
+          <w:rFonts w:ascii="Arial" w:hAnsi="Arial" w:cs="Arial"/>
+        </w:rPr>
+        <w:t>cas de hierro, antecesores de lo</w:t>
+      </w:r>
+      <w:r>
+        <w:rPr>
+          <w:rFonts w:ascii="Arial" w:hAnsi="Arial" w:cs="Arial"/>
+        </w:rPr>
+        <w:t xml:space="preserve">s </w:t>
+      </w:r>
+      <w:proofErr w:type="spellStart"/>
+      <w:r>
+        <w:rPr>
+          <w:rFonts w:ascii="Arial" w:hAnsi="Arial" w:cs="Arial"/>
+        </w:rPr>
+        <w:t>waffles</w:t>
+      </w:r>
+      <w:proofErr w:type="spellEnd"/>
+      <w:r>
+        <w:rPr>
+          <w:rFonts w:ascii="Arial" w:hAnsi="Arial" w:cs="Arial"/>
+        </w:rPr>
+        <w:t xml:space="preserve">, así como elaboraciones a base de queso blanco. En la edad Media las preparaciones se diversificaron, aunque seguían siendo rústicas. </w:t>
+      </w:r>
+    </w:p>
+    <w:p>
+      <w:pPr>
+        <w:jc w:val="both"/>
+        <w:rPr>
+          <w:rFonts w:ascii="Arial" w:hAnsi="Arial" w:cs="Arial"/>
+        </w:rPr>
+      </w:pPr>
+      <w:r>
+        <w:rPr>
+          <w:rFonts w:ascii="Arial" w:hAnsi="Arial" w:cs="Arial"/>
+        </w:rPr>
+        <w:t>Pronto, los pasteleros franceses, asociados en una corporación, se convirtieron  en creadores, sobre todo durante el Renacimiento, bajo la influencia de los cocine</w:t>
+      </w:r>
+      <w:r>
+        <w:rPr>
+          <w:rFonts w:ascii="Arial" w:hAnsi="Arial" w:cs="Arial"/>
+        </w:rPr>
+        <w:t>ros italianos que Catalina de Me</w:t>
+      </w:r>
+      <w:r>
+        <w:rPr>
+          <w:rFonts w:ascii="Arial" w:hAnsi="Arial" w:cs="Arial"/>
+        </w:rPr>
+        <w:t>dici llevó consigo hasta la corte de Francia.</w:t>
+      </w:r>
+    </w:p>
+    <w:p>
+      <w:pPr>
+        <w:jc w:val="both"/>
+        <w:rPr>
+          <w:rFonts w:ascii="Arial" w:hAnsi="Arial" w:cs="Arial"/>
+        </w:rPr>
+      </w:pPr>
+      <w:r>
+        <w:rPr>
+          <w:rFonts w:ascii="Arial" w:hAnsi="Arial" w:cs="Arial"/>
+        </w:rPr>
         <w:t>Entonces aparecieron el hojaldre, los pasteles de viaje de larga conservación, los bizcochos muselina, los merengues, y finalmente, las grandes y decorativas piezas arquitectónicas.</w:t>
       </w:r>
-    </w:p>
-    <w:p>
-      <w:pPr>
-        <w:jc w:val="both"/>
-        <w:rPr>
-          <w:rFonts w:ascii="Arial" w:hAnsi="Arial" w:cs="Arial"/>
-        </w:rPr>
-      </w:pPr>
-      <w:r>
-        <w:rPr>
-          <w:rFonts w:ascii="Arial" w:hAnsi="Arial" w:cs="Arial"/>
-        </w:rPr>
-        <w:lastRenderedPageBreak/>
+      <w:r>
+        <w:rPr>
+          <w:rFonts w:ascii="Arial" w:hAnsi="Arial" w:cs="Arial"/>
+        </w:rPr>
+        <w:t xml:space="preserve"> </w:t>
+      </w:r>
+      <w:r>
+        <w:rPr>
+          <w:rFonts w:ascii="Arial" w:hAnsi="Arial" w:cs="Arial"/>
+        </w:rPr>
         <w:t>En los siglos XVIII y XIX, los pasteleros se convirtieron en obras maestras de refinamiento e ingenio, sobre todo cuando los pasteleros estaban al servicio de un príncipe o de una gran casa.</w:t>
       </w:r>
     </w:p>
     <w:p>
       <w:pPr>
-        <w:pStyle w:val="NormalWeb"/>
-        <w:spacing w:before="0" w:beforeAutospacing="0" w:after="240" w:afterAutospacing="0" w:line="360" w:lineRule="atLeast"/>
-        <w:jc w:val="both"/>
-        <w:textAlignment w:val="baseline"/>
-        <w:rPr>
-          <w:rFonts w:ascii="Arial" w:hAnsi="Arial" w:cs="Arial"/>
-          <w:color w:val="000000"/>
-          <w:sz w:val="22"/>
-          <w:szCs w:val="22"/>
-        </w:rPr>
-      </w:pPr>
-    </w:p>
-    <w:p>
-      <w:pPr>
         <w:pStyle w:val="Ttulo1"/>
       </w:pPr>
-      <w:bookmarkStart w:id="20" w:name="_Toc430715637"/>
+      <w:bookmarkStart w:id="21" w:name="_Toc430730910"/>
       <w:r>
         <w:t>8</w:t>
       </w:r>
@@ -5885,12 +6117,9 @@
         <w:tab/>
         <w:t>Bibliografía</w:t>
       </w:r>
-      <w:bookmarkEnd w:id="20"/>
-    </w:p>
-    <w:p>
-      <w:bookmarkStart w:id="21" w:name="_GoBack"/>
       <w:bookmarkEnd w:id="21"/>
     </w:p>
+    <w:p/>
     <w:p/>
     <w:sectPr>
       <w:pgSz w:w="12240" w:h="15840"/>
@@ -6072,7 +6301,7 @@
                                     <w:szCs w:val="16"/>
                                     <w:lang w:val="es-ES"/>
                                   </w:rPr>
-                                  <w:t>6</w:t>
+                                  <w:t>5</w:t>
                                 </w:r>
                                 <w:r>
                                   <w:rPr>
@@ -6136,7 +6365,7 @@
                               <w:szCs w:val="16"/>
                               <w:lang w:val="es-ES"/>
                             </w:rPr>
-                            <w:t>6</w:t>
+                            <w:t>5</w:t>
                           </w:r>
                           <w:r>
                             <w:rPr>
@@ -6158,6 +6387,16 @@
       </w:p>
     </w:sdtContent>
   </w:sdt>
+</w:ftr>
+</file>
+
+<file path=word/footer2.xml><?xml version="1.0" encoding="utf-8"?>
+<w:ftr xmlns:wpc="http://schemas.microsoft.com/office/word/2010/wordprocessingCanvas" xmlns:mc="http://schemas.openxmlformats.org/markup-compatibility/2006" xmlns:o="urn:schemas-microsoft-com:office:office" xmlns:r="http://schemas.openxmlformats.org/officeDocument/2006/relationships" xmlns:m="http://schemas.openxmlformats.org/officeDocument/2006/math" xmlns:v="urn:schemas-microsoft-com:vml" xmlns:wp14="http://schemas.microsoft.com/office/word/2010/wordprocessingDrawing" xmlns:wp="http://schemas.openxmlformats.org/drawingml/2006/wordprocessingDrawing" xmlns:w10="urn:schemas-microsoft-com:office:word" xmlns:w="http://schemas.openxmlformats.org/wordprocessingml/2006/main" xmlns:w14="http://schemas.microsoft.com/office/word/2010/wordml" xmlns:w15="http://schemas.microsoft.com/office/word/2012/wordml" xmlns:wpg="http://schemas.microsoft.com/office/word/2010/wordprocessingGroup" xmlns:wpi="http://schemas.microsoft.com/office/word/2010/wordprocessingInk" xmlns:wne="http://schemas.microsoft.com/office/word/2006/wordml" xmlns:wps="http://schemas.microsoft.com/office/word/2010/wordprocessingShape" mc:Ignorable="w14 w15 wp14">
+  <w:p>
+    <w:pPr>
+      <w:pStyle w:val="Piedepgina"/>
+    </w:pPr>
+  </w:p>
 </w:ftr>
 </file>
 
@@ -8046,7 +8285,7 @@
 </file>
 
 <file path=customXml/itemProps2.xml><?xml version="1.0" encoding="utf-8"?>
-<ds:datastoreItem xmlns:ds="http://schemas.openxmlformats.org/officeDocument/2006/customXml" ds:itemID="{CB093EF9-B35B-4FE4-A394-61585A868072}">
+<ds:datastoreItem xmlns:ds="http://schemas.openxmlformats.org/officeDocument/2006/customXml" ds:itemID="{A322B83B-8E4E-4E1F-B2FB-7DC992141493}">
   <ds:schemaRefs>
     <ds:schemaRef ds:uri="http://schemas.openxmlformats.org/officeDocument/2006/bibliography"/>
   </ds:schemaRefs>

</xml_diff>